<commit_message>
Avancement du rapport, clean du python et intégration du travail chart.js de Raed
</commit_message>
<xml_diff>
--- a/rapport.docx
+++ b/rapport.docx
@@ -1,6 +1,6 @@
 
 <file path=word/document.xml><?xml version="1.0" encoding="utf-8"?>
-<w:document xmlns:wpc="http://schemas.microsoft.com/office/word/2010/wordprocessingCanvas" xmlns:mo="http://schemas.microsoft.com/office/mac/office/2008/main" xmlns:mc="http://schemas.openxmlformats.org/markup-compatibility/2006" xmlns:mv="urn:schemas-microsoft-com:mac:vml" xmlns:o="urn:schemas-microsoft-com:office:office" xmlns:r="http://schemas.openxmlformats.org/officeDocument/2006/relationships" xmlns:m="http://schemas.openxmlformats.org/officeDocument/2006/math" xmlns:v="urn:schemas-microsoft-com:vml" xmlns:wp14="http://schemas.microsoft.com/office/word/2010/wordprocessingDrawing" xmlns:wp="http://schemas.openxmlformats.org/drawingml/2006/wordprocessingDrawing" xmlns:w10="urn:schemas-microsoft-com:office:word" xmlns:w="http://schemas.openxmlformats.org/wordprocessingml/2006/main" xmlns:w14="http://schemas.microsoft.com/office/word/2010/wordml" xmlns:w15="http://schemas.microsoft.com/office/word/2012/wordml" xmlns:wpg="http://schemas.microsoft.com/office/word/2010/wordprocessingGroup" xmlns:wpi="http://schemas.microsoft.com/office/word/2010/wordprocessingInk" xmlns:wne="http://schemas.microsoft.com/office/word/2006/wordml" xmlns:wps="http://schemas.microsoft.com/office/word/2010/wordprocessingShape" mc:Ignorable="w14 w15 wp14">
+<w:document xmlns:wpc="http://schemas.microsoft.com/office/word/2010/wordprocessingCanvas" xmlns:cx="http://schemas.microsoft.com/office/drawing/2014/chartex" xmlns:cx1="http://schemas.microsoft.com/office/drawing/2015/9/8/chartex" xmlns:cx2="http://schemas.microsoft.com/office/drawing/2015/10/21/chartex" xmlns:mc="http://schemas.openxmlformats.org/markup-compatibility/2006" xmlns:o="urn:schemas-microsoft-com:office:office" xmlns:r="http://schemas.openxmlformats.org/officeDocument/2006/relationships" xmlns:m="http://schemas.openxmlformats.org/officeDocument/2006/math" xmlns:v="urn:schemas-microsoft-com:vml" xmlns:wp14="http://schemas.microsoft.com/office/word/2010/wordprocessingDrawing" xmlns:wp="http://schemas.openxmlformats.org/drawingml/2006/wordprocessingDrawing" xmlns:w10="urn:schemas-microsoft-com:office:word" xmlns:w="http://schemas.openxmlformats.org/wordprocessingml/2006/main" xmlns:w14="http://schemas.microsoft.com/office/word/2010/wordml" xmlns:w15="http://schemas.microsoft.com/office/word/2012/wordml" xmlns:w16se="http://schemas.microsoft.com/office/word/2015/wordml/symex" xmlns:wpg="http://schemas.microsoft.com/office/word/2010/wordprocessingGroup" xmlns:wpi="http://schemas.microsoft.com/office/word/2010/wordprocessingInk" xmlns:wne="http://schemas.microsoft.com/office/word/2006/wordml" xmlns:wps="http://schemas.microsoft.com/office/word/2010/wordprocessingShape" mc:Ignorable="w14 w15 w16se wp14">
   <w:body>
     <w:p>
       <w:pPr>
@@ -23,8 +23,6 @@
       <w:r>
         <w:t>Smart Windows</w:t>
       </w:r>
-      <w:bookmarkStart w:id="0" w:name="_GoBack"/>
-      <w:bookmarkEnd w:id="0"/>
     </w:p>
     <w:p>
       <w:pPr>
@@ -35,8 +33,21 @@
       <w:pPr>
         <w:pStyle w:val="Style3"/>
       </w:pPr>
-      <w:r>
-        <w:t>Raed Abdennadher – Orphée Antoniadis – Steven Liatti</w:t>
+      <w:proofErr w:type="spellStart"/>
+      <w:r>
+        <w:t>Raed</w:t>
+      </w:r>
+      <w:proofErr w:type="spellEnd"/>
+      <w:r>
+        <w:t xml:space="preserve"> </w:t>
+      </w:r>
+      <w:proofErr w:type="spellStart"/>
+      <w:r>
+        <w:t>Abdennadher</w:t>
+      </w:r>
+      <w:proofErr w:type="spellEnd"/>
+      <w:r>
+        <w:t xml:space="preserve"> – Orphée Antoniadis – Steven Liatti</w:t>
       </w:r>
     </w:p>
     <w:p>
@@ -132,6 +143,15 @@
     </w:p>
     <w:sdt>
       <w:sdtPr>
+        <w:rPr>
+          <w:rFonts w:asciiTheme="minorHAnsi" w:eastAsiaTheme="minorHAnsi" w:hAnsiTheme="minorHAnsi" w:cstheme="minorBidi"/>
+          <w:b w:val="0"/>
+          <w:bCs w:val="0"/>
+          <w:color w:val="auto"/>
+          <w:sz w:val="24"/>
+          <w:szCs w:val="24"/>
+          <w:lang w:eastAsia="en-US"/>
+        </w:rPr>
         <w:id w:val="-1942215220"/>
         <w:docPartObj>
           <w:docPartGallery w:val="Table of Contents"/>
@@ -140,12 +160,7 @@
       </w:sdtPr>
       <w:sdtEndPr>
         <w:rPr>
-          <w:rFonts w:asciiTheme="minorHAnsi" w:eastAsiaTheme="minorHAnsi" w:hAnsiTheme="minorHAnsi" w:cstheme="minorBidi"/>
           <w:noProof/>
-          <w:color w:val="auto"/>
-          <w:sz w:val="24"/>
-          <w:szCs w:val="24"/>
-          <w:lang w:eastAsia="en-US"/>
         </w:rPr>
       </w:sdtEndPr>
       <w:sdtContent>
@@ -707,11 +722,12 @@
       <w:pPr>
         <w:pStyle w:val="MonTitre1"/>
       </w:pPr>
-      <w:bookmarkStart w:id="1" w:name="_Toc461715079"/>
-      <w:r>
+      <w:bookmarkStart w:id="0" w:name="_Toc461715079"/>
+      <w:r>
+        <w:lastRenderedPageBreak/>
         <w:t>Introduction</w:t>
       </w:r>
-      <w:bookmarkEnd w:id="1"/>
+      <w:bookmarkEnd w:id="0"/>
     </w:p>
     <w:p/>
     <w:p>
@@ -741,19 +757,43 @@
         </w:rPr>
       </w:pPr>
       <w:r>
-        <w:t xml:space="preserve">Nous avons donc imaginé placer un SensorTag servant de capteur de température à l’extérieur et un autre à l’intérieur servant aussi de capteur de température mais aussi de capteur de luminosité. Vient s’ajouter aux </w:t>
+        <w:t xml:space="preserve">Nous avons donc imaginé placer un </w:t>
+      </w:r>
+      <w:proofErr w:type="spellStart"/>
+      <w:r>
+        <w:t>SensorTag</w:t>
+      </w:r>
+      <w:proofErr w:type="spellEnd"/>
+      <w:r>
+        <w:t xml:space="preserve"> servant de capteur de température à l’extérieur et un autre à l’intérieur servant aussi de capteur de température mais aussi de capteur de luminosité. Vient s’ajouter aux </w:t>
       </w:r>
       <w:r>
         <w:t>deux</w:t>
       </w:r>
       <w:r>
-        <w:t xml:space="preserve"> SensorTags, un anémomètre pour la </w:t>
+        <w:t xml:space="preserve"> </w:t>
+      </w:r>
+      <w:proofErr w:type="spellStart"/>
+      <w:r>
+        <w:t>SensorTags</w:t>
+      </w:r>
+      <w:proofErr w:type="spellEnd"/>
+      <w:r>
+        <w:t xml:space="preserve">, un anémomètre pour la </w:t>
       </w:r>
       <w:r>
         <w:t xml:space="preserve">capture de la vitesse du vent. </w:t>
       </w:r>
       <w:r>
-        <w:t xml:space="preserve"> Les SensorTags communiquent par Bluetooth, il a donc fallu utiliser un module BLE connectable directement sur la Waspmote. L’anémomètre est directement branché sur un port analogique de la carte. Les données reçues sont ensuite envoyées par wifi sur un serveur distant sur lequel un utilisateur peut se connecter et voir les données sous la forme de graphiques. L’utilisateur peut aussi choisir de mettre le système en mode manuel et contrôler l’ouverture des fenêtres et des stores directement depuis une interface web.</w:t>
+        <w:t xml:space="preserve"> Les </w:t>
+      </w:r>
+      <w:proofErr w:type="spellStart"/>
+      <w:r>
+        <w:t>SensorTags</w:t>
+      </w:r>
+      <w:proofErr w:type="spellEnd"/>
+      <w:r>
+        <w:t xml:space="preserve"> communiquent par Bluetooth, il a donc fallu utiliser un module BLE connectable directement sur la Waspmote. L’anémomètre est directement branché sur un port analogique de la carte. Les données reçues sont ensuite envoyées par wifi sur un serveur distant sur lequel un utilisateur peut se connecter et voir les données sous la forme de graphiques. L’utilisateur peut aussi choisir de mettre le système en mode manuel et contrôler l’ouverture des fenêtres et des stores directement depuis une interface web.</w:t>
       </w:r>
       <w:r>
         <w:rPr>
@@ -798,7 +838,7 @@
       <w:r>
         <w:rPr>
           <w:noProof/>
-          <w:lang w:eastAsia="fr-FR"/>
+          <w:lang w:val="fr-CH" w:eastAsia="fr-CH"/>
         </w:rPr>
         <mc:AlternateContent>
           <mc:Choice Requires="wps">
@@ -853,7 +893,7 @@
               </wp:anchor>
             </w:drawing>
           </mc:Choice>
-          <mc:Fallback>
+          <mc:Fallback xmlns:mv="urn:schemas-microsoft-com:mac:vml" xmlns:mo="http://schemas.microsoft.com/office/mac/office/2008/main">
             <w:pict>
               <v:shapetype w14:anchorId="2FE4BB94" id="_x0000_t32" coordsize="21600,21600" o:spt="32" o:oned="t" path="m0,0l21600,21600e" filled="f">
                 <v:path arrowok="t" fillok="f" o:connecttype="none"/>
@@ -869,7 +909,7 @@
       <w:r>
         <w:rPr>
           <w:noProof/>
-          <w:lang w:eastAsia="fr-FR"/>
+          <w:lang w:val="fr-CH" w:eastAsia="fr-CH"/>
         </w:rPr>
         <mc:AlternateContent>
           <mc:Choice Requires="wps">
@@ -924,7 +964,7 @@
               </wp:anchor>
             </w:drawing>
           </mc:Choice>
-          <mc:Fallback>
+          <mc:Fallback xmlns:mv="urn:schemas-microsoft-com:mac:vml" xmlns:mo="http://schemas.microsoft.com/office/mac/office/2008/main">
             <w:pict>
               <v:shape w14:anchorId="2DDD84A9" id="Connecteur droit avec flèche 24" o:spid="_x0000_s1026" type="#_x0000_t32" style="position:absolute;margin-left:149.2pt;margin-top:206pt;width:9pt;height:18pt;flip:x;z-index:251672576;visibility:visible;mso-wrap-style:square;mso-wrap-distance-left:9pt;mso-wrap-distance-top:0;mso-wrap-distance-right:9pt;mso-wrap-distance-bottom:0;mso-position-horizontal:absolute;mso-position-horizontal-relative:text;mso-position-vertical:absolute;mso-position-vertical-relative:text" o:gfxdata="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" strokecolor="#5b9bd5 [3204]" strokeweight=".5pt">
                 <v:stroke endarrow="block" joinstyle="miter"/>
@@ -936,7 +976,7 @@
       <w:r>
         <w:rPr>
           <w:noProof/>
-          <w:lang w:eastAsia="fr-FR"/>
+          <w:lang w:val="fr-CH" w:eastAsia="fr-CH"/>
         </w:rPr>
         <mc:AlternateContent>
           <mc:Choice Requires="wps">
@@ -1022,11 +1062,11 @@
           </mc:Choice>
           <mc:Fallback>
             <w:pict>
-              <v:shapetype w14:anchorId="60B336CD" id="_x0000_t202" coordsize="21600,21600" o:spt="202" path="m0,0l0,21600,21600,21600,21600,0xe">
+              <v:shapetype w14:anchorId="60B336CD" id="_x0000_t202" coordsize="21600,21600" o:spt="202" path="m,l,21600r21600,l21600,xe">
                 <v:stroke joinstyle="miter"/>
                 <v:path gradientshapeok="t" o:connecttype="rect"/>
               </v:shapetype>
-              <v:shape id="Zone de texte 23" o:spid="_x0000_s1026" type="#_x0000_t202" style="position:absolute;left:0;text-align:left;margin-left:176.1pt;margin-top:223.85pt;width:44.85pt;height:18pt;z-index:251671552;visibility:visible;mso-wrap-style:square;mso-width-percent:0;mso-wrap-distance-left:9pt;mso-wrap-distance-top:0;mso-wrap-distance-right:9pt;mso-wrap-distance-bottom:0;mso-position-horizontal:absolute;mso-position-horizontal-relative:text;mso-position-vertical:absolute;mso-position-vertical-relative:text;mso-width-percent:0;mso-width-relative:margin;v-text-anchor:top" o:gfxdata="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" filled="f" stroked="f">
+              <v:shape id="Zone de texte 23" o:spid="_x0000_s1026" type="#_x0000_t202" style="position:absolute;left:0;text-align:left;margin-left:176.1pt;margin-top:223.85pt;width:44.85pt;height:18pt;z-index:251671552;visibility:visible;mso-wrap-style:square;mso-width-percent:0;mso-wrap-distance-left:9pt;mso-wrap-distance-top:0;mso-wrap-distance-right:9pt;mso-wrap-distance-bottom:0;mso-position-horizontal:absolute;mso-position-horizontal-relative:text;mso-position-vertical:absolute;mso-position-vertical-relative:text;mso-width-percent:0;mso-width-relative:margin;v-text-anchor:top" o:gfxdata="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" filled="f" stroked="f">
                 <v:textbox>
                   <w:txbxContent>
                     <w:p>
@@ -1054,7 +1094,7 @@
       <w:r>
         <w:rPr>
           <w:noProof/>
-          <w:lang w:eastAsia="fr-FR"/>
+          <w:lang w:val="fr-CH" w:eastAsia="fr-CH"/>
         </w:rPr>
         <mc:AlternateContent>
           <mc:Choice Requires="wps">
@@ -1140,7 +1180,7 @@
           </mc:Choice>
           <mc:Fallback>
             <w:pict>
-              <v:shape w14:anchorId="5F3BBF10" id="Zone de texte 22" o:spid="_x0000_s1027" type="#_x0000_t202" style="position:absolute;left:0;text-align:left;margin-left:122.2pt;margin-top:224pt;width:44.85pt;height:18pt;z-index:251669504;visibility:visible;mso-wrap-style:square;mso-width-percent:0;mso-wrap-distance-left:9pt;mso-wrap-distance-top:0;mso-wrap-distance-right:9pt;mso-wrap-distance-bottom:0;mso-position-horizontal:absolute;mso-position-horizontal-relative:text;mso-position-vertical:absolute;mso-position-vertical-relative:text;mso-width-percent:0;mso-width-relative:margin;v-text-anchor:top" o:gfxdata="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" filled="f" stroked="f">
+              <v:shape w14:anchorId="5F3BBF10" id="Zone de texte 22" o:spid="_x0000_s1027" type="#_x0000_t202" style="position:absolute;left:0;text-align:left;margin-left:122.2pt;margin-top:224pt;width:44.85pt;height:18pt;z-index:251669504;visibility:visible;mso-wrap-style:square;mso-width-percent:0;mso-wrap-distance-left:9pt;mso-wrap-distance-top:0;mso-wrap-distance-right:9pt;mso-wrap-distance-bottom:0;mso-position-horizontal:absolute;mso-position-horizontal-relative:text;mso-position-vertical:absolute;mso-position-vertical-relative:text;mso-width-percent:0;mso-width-relative:margin;v-text-anchor:top" o:gfxdata="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" filled="f" stroked="f">
                 <v:textbox>
                   <w:txbxContent>
                     <w:p>
@@ -1168,7 +1208,7 @@
       <w:r>
         <w:rPr>
           <w:noProof/>
-          <w:lang w:eastAsia="fr-FR"/>
+          <w:lang w:val="fr-CH" w:eastAsia="fr-CH"/>
         </w:rPr>
         <mc:AlternateContent>
           <mc:Choice Requires="wps">
@@ -1257,7 +1297,7 @@
           </mc:Choice>
           <mc:Fallback>
             <w:pict>
-              <v:shape w14:anchorId="3ABFACE9" id="Zone de texte 20" o:spid="_x0000_s1028" type="#_x0000_t202" style="position:absolute;left:0;text-align:left;margin-left:149.2pt;margin-top:188pt;width:54.05pt;height:17.9pt;z-index:251668480;visibility:visible;mso-wrap-style:square;mso-width-percent:0;mso-height-percent:0;mso-wrap-distance-left:9pt;mso-wrap-distance-top:0;mso-wrap-distance-right:9pt;mso-wrap-distance-bottom:0;mso-position-horizontal:absolute;mso-position-horizontal-relative:text;mso-position-vertical:absolute;mso-position-vertical-relative:text;mso-width-percent:0;mso-height-percent:0;mso-width-relative:margin;mso-height-relative:margin;v-text-anchor:top" o:gfxdata="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" filled="f" stroked="f">
+              <v:shape w14:anchorId="3ABFACE9" id="Zone de texte 20" o:spid="_x0000_s1028" type="#_x0000_t202" style="position:absolute;left:0;text-align:left;margin-left:149.2pt;margin-top:188pt;width:54.05pt;height:17.9pt;z-index:251668480;visibility:visible;mso-wrap-style:square;mso-width-percent:0;mso-height-percent:0;mso-wrap-distance-left:9pt;mso-wrap-distance-top:0;mso-wrap-distance-right:9pt;mso-wrap-distance-bottom:0;mso-position-horizontal:absolute;mso-position-horizontal-relative:text;mso-position-vertical:absolute;mso-position-vertical-relative:text;mso-width-percent:0;mso-height-percent:0;mso-width-relative:margin;mso-height-relative:margin;v-text-anchor:top" o:gfxdata="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" filled="f" stroked="f">
                 <v:textbox>
                   <w:txbxContent>
                     <w:p>
@@ -1285,7 +1325,7 @@
       <w:r>
         <w:rPr>
           <w:noProof/>
-          <w:lang w:eastAsia="fr-FR"/>
+          <w:lang w:val="fr-CH" w:eastAsia="fr-CH"/>
         </w:rPr>
         <mc:AlternateContent>
           <mc:Choice Requires="wpg">
@@ -1383,7 +1423,7 @@
               </wp:anchor>
             </w:drawing>
           </mc:Choice>
-          <mc:Fallback>
+          <mc:Fallback xmlns:mv="urn:schemas-microsoft-com:mac:vml" xmlns:mo="http://schemas.microsoft.com/office/mac/office/2008/main">
             <w:pict>
               <v:group w14:anchorId="4250B825" id="Grouper 19" o:spid="_x0000_s1026" style="position:absolute;margin-left:396.35pt;margin-top:161.05pt;width:35.9pt;height:50.95pt;rotation:-3568353fd;z-index:251667456" coordsize="455856,646803" o:gfxdata="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">
                 <v:shape id="Connecteur droit avec flèche 17" o:spid="_x0000_s1027" type="#_x0000_t32" style="position:absolute;width:342900;height:571500;flip:y;visibility:visible;mso-wrap-style:square" o:connectortype="straight" o:gfxdata="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" strokecolor="#5b9bd5 [3204]" strokeweight=".5pt">
@@ -1400,7 +1440,7 @@
       <w:r>
         <w:rPr>
           <w:noProof/>
-          <w:lang w:eastAsia="fr-FR"/>
+          <w:lang w:val="fr-CH" w:eastAsia="fr-CH"/>
         </w:rPr>
         <w:drawing>
           <wp:inline distT="0" distB="0" distL="0" distR="0" wp14:anchorId="4A336D86" wp14:editId="01654BC3">
@@ -1454,7 +1494,7 @@
       <w:r>
         <w:rPr>
           <w:noProof/>
-          <w:lang w:eastAsia="fr-FR"/>
+          <w:lang w:val="fr-CH" w:eastAsia="fr-CH"/>
         </w:rPr>
         <mc:AlternateContent>
           <mc:Choice Requires="wps">
@@ -1509,7 +1549,7 @@
               </wp:anchor>
             </w:drawing>
           </mc:Choice>
-          <mc:Fallback>
+          <mc:Fallback xmlns:mv="urn:schemas-microsoft-com:mac:vml" xmlns:mo="http://schemas.microsoft.com/office/mac/office/2008/main">
             <w:pict>
               <v:shape w14:anchorId="44A6EEB9" id="Connecteur droit avec flèche 11" o:spid="_x0000_s1026" type="#_x0000_t32" style="position:absolute;margin-left:347.2pt;margin-top:170pt;width:27pt;height:45pt;flip:x;z-index:251663360;visibility:visible;mso-wrap-style:square;mso-wrap-distance-left:9pt;mso-wrap-distance-top:0;mso-wrap-distance-right:9pt;mso-wrap-distance-bottom:0;mso-position-horizontal:absolute;mso-position-horizontal-relative:text;mso-position-vertical:absolute;mso-position-vertical-relative:text" o:gfxdata="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" strokecolor="#5b9bd5 [3204]" strokeweight=".5pt">
                 <v:stroke endarrow="block" joinstyle="miter"/>
@@ -1521,7 +1561,7 @@
       <w:r>
         <w:rPr>
           <w:noProof/>
-          <w:lang w:eastAsia="fr-FR"/>
+          <w:lang w:val="fr-CH" w:eastAsia="fr-CH"/>
         </w:rPr>
         <mc:AlternateContent>
           <mc:Choice Requires="wps">
@@ -1576,7 +1616,7 @@
               </wp:anchor>
             </w:drawing>
           </mc:Choice>
-          <mc:Fallback>
+          <mc:Fallback xmlns:mv="urn:schemas-microsoft-com:mac:vml" xmlns:mo="http://schemas.microsoft.com/office/mac/office/2008/main">
             <w:pict>
               <v:shape w14:anchorId="009549D1" id="Connecteur droit avec flèche 10" o:spid="_x0000_s1026" type="#_x0000_t32" style="position:absolute;margin-left:338pt;margin-top:160.65pt;width:27pt;height:45pt;flip:y;z-index:251662336;visibility:visible;mso-wrap-style:square;mso-wrap-distance-left:9pt;mso-wrap-distance-top:0;mso-wrap-distance-right:9pt;mso-wrap-distance-bottom:0;mso-position-horizontal:absolute;mso-position-horizontal-relative:text;mso-position-vertical:absolute;mso-position-vertical-relative:text" o:gfxdata="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" strokecolor="#5b9bd5 [3204]" strokeweight=".5pt">
                 <v:stroke endarrow="block" joinstyle="miter"/>
@@ -1588,7 +1628,7 @@
       <w:r>
         <w:rPr>
           <w:noProof/>
-          <w:lang w:eastAsia="fr-FR"/>
+          <w:lang w:val="fr-CH" w:eastAsia="fr-CH"/>
         </w:rPr>
         <mc:AlternateContent>
           <mc:Choice Requires="wps">
@@ -1643,7 +1683,7 @@
               </wp:anchor>
             </w:drawing>
           </mc:Choice>
-          <mc:Fallback>
+          <mc:Fallback xmlns:mv="urn:schemas-microsoft-com:mac:vml" xmlns:mo="http://schemas.microsoft.com/office/mac/office/2008/main">
             <w:pict>
               <v:shape w14:anchorId="4329F9D9" id="Connecteur droit avec flèche 6" o:spid="_x0000_s1026" type="#_x0000_t32" style="position:absolute;margin-left:292.9pt;margin-top:70.7pt;width:63pt;height:45pt;flip:x y;z-index:251661312;visibility:visible;mso-wrap-style:square;mso-wrap-distance-left:9pt;mso-wrap-distance-top:0;mso-wrap-distance-right:9pt;mso-wrap-distance-bottom:0;mso-position-horizontal:absolute;mso-position-horizontal-relative:text;mso-position-vertical:absolute;mso-position-vertical-relative:text" o:gfxdata="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" strokecolor="#5b9bd5 [3204]" strokeweight=".5pt">
                 <v:stroke endarrow="block" joinstyle="miter"/>
@@ -1655,7 +1695,7 @@
       <w:r>
         <w:rPr>
           <w:noProof/>
-          <w:lang w:eastAsia="fr-FR"/>
+          <w:lang w:val="fr-CH" w:eastAsia="fr-CH"/>
         </w:rPr>
         <mc:AlternateContent>
           <mc:Choice Requires="wps">
@@ -1710,7 +1750,7 @@
               </wp:anchor>
             </w:drawing>
           </mc:Choice>
-          <mc:Fallback>
+          <mc:Fallback xmlns:mv="urn:schemas-microsoft-com:mac:vml" xmlns:mo="http://schemas.microsoft.com/office/mac/office/2008/main">
             <w:pict>
               <v:shape w14:anchorId="71AA476E" id="Connecteur droit avec flèche 5" o:spid="_x0000_s1026" type="#_x0000_t32" style="position:absolute;margin-left:284.2pt;margin-top:80pt;width:63pt;height:45pt;z-index:251660288;visibility:visible;mso-wrap-style:square;mso-wrap-distance-left:9pt;mso-wrap-distance-top:0;mso-wrap-distance-right:9pt;mso-wrap-distance-bottom:0;mso-position-horizontal:absolute;mso-position-horizontal-relative:text;mso-position-vertical:absolute;mso-position-vertical-relative:text" o:gfxdata="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" strokecolor="#5b9bd5 [3204]" strokeweight=".5pt">
                 <v:stroke endarrow="block" joinstyle="miter"/>
@@ -1722,7 +1762,7 @@
       <w:r>
         <w:rPr>
           <w:noProof/>
-          <w:lang w:eastAsia="fr-FR"/>
+          <w:lang w:val="fr-CH" w:eastAsia="fr-CH"/>
         </w:rPr>
         <mc:AlternateContent>
           <mc:Choice Requires="wps">
@@ -1777,7 +1817,7 @@
               </wp:anchor>
             </w:drawing>
           </mc:Choice>
-          <mc:Fallback>
+          <mc:Fallback xmlns:mv="urn:schemas-microsoft-com:mac:vml" xmlns:mo="http://schemas.microsoft.com/office/mac/office/2008/main">
             <w:pict>
               <v:shape w14:anchorId="76C1D1D0" id="Connecteur droit avec flèche 3" o:spid="_x0000_s1026" type="#_x0000_t32" style="position:absolute;margin-left:203.2pt;margin-top:80pt;width:36pt;height:36pt;flip:x;z-index:251659264;visibility:visible;mso-wrap-style:square;mso-wrap-distance-left:9pt;mso-wrap-distance-top:0;mso-wrap-distance-right:9pt;mso-wrap-distance-bottom:0;mso-position-horizontal:absolute;mso-position-horizontal-relative:text;mso-position-vertical:absolute;mso-position-vertical-relative:text" o:gfxdata="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" strokecolor="#5b9bd5 [3204]" strokeweight=".5pt">
                 <v:stroke endarrow="block" joinstyle="miter"/>
@@ -1789,7 +1829,7 @@
       <w:r>
         <w:rPr>
           <w:noProof/>
-          <w:lang w:eastAsia="fr-FR"/>
+          <w:lang w:val="fr-CH" w:eastAsia="fr-CH"/>
         </w:rPr>
         <mc:AlternateContent>
           <mc:Choice Requires="wps">
@@ -1844,7 +1884,7 @@
               </wp:anchor>
             </w:drawing>
           </mc:Choice>
-          <mc:Fallback>
+          <mc:Fallback xmlns:mv="urn:schemas-microsoft-com:mac:vml" xmlns:mo="http://schemas.microsoft.com/office/mac/office/2008/main">
             <w:pict>
               <v:shape w14:anchorId="0C924DD0" id="Connecteur droit avec flèche 2" o:spid="_x0000_s1026" type="#_x0000_t32" style="position:absolute;margin-left:194.2pt;margin-top:71pt;width:36pt;height:36pt;flip:y;z-index:251658240;visibility:visible;mso-wrap-style:square;mso-wrap-distance-left:9pt;mso-wrap-distance-top:0;mso-wrap-distance-right:9pt;mso-wrap-distance-bottom:0;mso-position-horizontal:absolute;mso-position-horizontal-relative:text;mso-position-vertical:absolute;mso-position-vertical-relative:text" o:gfxdata="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" strokecolor="#5b9bd5 [3204]" strokeweight=".5pt">
                 <v:stroke endarrow="block" joinstyle="miter"/>
@@ -1862,16 +1902,32 @@
       <w:r>
         <w:t xml:space="preserve">Figure </w:t>
       </w:r>
-      <w:fldSimple w:instr=" SEQ Figure \* ARABIC ">
-        <w:r>
-          <w:rPr>
-            <w:noProof/>
-          </w:rPr>
-          <w:t>1</w:t>
-        </w:r>
-      </w:fldSimple>
-      <w:r>
-        <w:t>: Schéma Situationnel</w:t>
+      <w:r>
+        <w:fldChar w:fldCharType="begin"/>
+      </w:r>
+      <w:r>
+        <w:instrText xml:space="preserve"> SEQ Figure \* ARABIC </w:instrText>
+      </w:r>
+      <w:r>
+        <w:fldChar w:fldCharType="separate"/>
+      </w:r>
+      <w:r>
+        <w:rPr>
+          <w:noProof/>
+        </w:rPr>
+        <w:t>1</w:t>
+      </w:r>
+      <w:r>
+        <w:rPr>
+          <w:noProof/>
+        </w:rPr>
+        <w:fldChar w:fldCharType="end"/>
+      </w:r>
+      <w:r>
+        <w:t xml:space="preserve">: Schéma </w:t>
+      </w:r>
+      <w:r>
+        <w:t>de la situation</w:t>
       </w:r>
     </w:p>
     <w:p>
@@ -1883,41 +1939,51 @@
       <w:pPr>
         <w:pStyle w:val="MonTitre1"/>
       </w:pPr>
-      <w:bookmarkStart w:id="2" w:name="_Toc461715080"/>
-      <w:r>
+      <w:bookmarkStart w:id="1" w:name="_Toc461715080"/>
+      <w:r>
+        <w:lastRenderedPageBreak/>
         <w:t>Waspmote</w:t>
       </w:r>
+      <w:bookmarkEnd w:id="1"/>
+    </w:p>
+    <w:p>
+      <w:pPr>
+        <w:pStyle w:val="MonTitre2"/>
+      </w:pPr>
+    </w:p>
+    <w:p>
+      <w:pPr>
+        <w:pStyle w:val="MonTitre2"/>
+      </w:pPr>
+      <w:bookmarkStart w:id="2" w:name="_Toc461715081"/>
+      <w:r>
+        <w:t xml:space="preserve">Communication avec les </w:t>
+      </w:r>
+      <w:r>
+        <w:t>Capteurs</w:t>
+      </w:r>
       <w:bookmarkEnd w:id="2"/>
     </w:p>
     <w:p>
       <w:pPr>
-        <w:pStyle w:val="MonTitre2"/>
-      </w:pPr>
-    </w:p>
-    <w:p>
-      <w:pPr>
-        <w:pStyle w:val="MonTitre2"/>
-      </w:pPr>
-      <w:bookmarkStart w:id="3" w:name="_Toc461715081"/>
-      <w:r>
-        <w:t xml:space="preserve">Communication avec les </w:t>
-      </w:r>
-      <w:r>
-        <w:t>Capteurs</w:t>
-      </w:r>
-      <w:bookmarkEnd w:id="3"/>
-    </w:p>
-    <w:p>
-      <w:pPr>
-        <w:pStyle w:val="MonTitre2"/>
-      </w:pPr>
-    </w:p>
-    <w:p>
-      <w:pPr>
         <w:jc w:val="both"/>
       </w:pPr>
       <w:r>
-        <w:t>Pour récupérer les données reçues par les SensorTags, nous avons d’abord utilisé le code d’exemple de l’éditeur Waspmote de connexion Bluetooth par le module BLE. Nous avons juste eu à retrouver les adresses MAC des senseurs pour pouvoir se connecter dessus.  Nous avons ensuite utilisé un autre code d’exemple pour récupérer les données par notifications. Cette méthode permet de récupérer une donnée par seconde et non en continu pour éviter les erreurs. Les données reçues étaient en hexadécimal mais un code de conversion est disponible sur l’API de Waspmote. Toutes ces fonctions mises ensemble nous ont permis de lire les valeurs de température de luminosité envoyées par les senseurs. De plus nous avons décidé de faire la moyenne des valeurs lues par la Waspmote afin de n’envoyer qu’u</w:t>
+        <w:t xml:space="preserve">Pour récupérer les données reçues par les </w:t>
+      </w:r>
+      <w:proofErr w:type="spellStart"/>
+      <w:r>
+        <w:t>SensorTags</w:t>
+      </w:r>
+      <w:proofErr w:type="spellEnd"/>
+      <w:r>
+        <w:t>, nous avons d’abord utilisé le code d’exemple de l’éditeur Waspmote de connexion Bluetooth par le module BLE. Nous avons juste eu à retrouver les adresses MAC des senseurs po</w:t>
+      </w:r>
+      <w:r>
+        <w:t>ur pouvoir se connecter dessus.</w:t>
+      </w:r>
+      <w:r>
+        <w:t xml:space="preserve"> Nous avons ensuite utilisé un autre code d’exemple pour récupérer les données par notifications. Cette méthode permet de récupérer une donnée par seconde et non en continu pour éviter les erreurs. Les données reçues étaient en hexadécimal mais un code de conversion est disponible sur l’API de Waspmote. Toutes ces fonctions mises ensemble nous ont permis de lire les valeurs de température de luminosité envoyées par les senseurs. De plus nous avons décidé de faire la moyenne des valeurs lues par la Waspmote afin de n’envoyer qu’u</w:t>
       </w:r>
       <w:r>
         <w:t>ne seule valeur au serveur.</w:t>
@@ -1986,113 +2052,117 @@
       <w:pPr>
         <w:pStyle w:val="MonTitre2"/>
       </w:pPr>
-      <w:bookmarkStart w:id="4" w:name="_Toc461715082"/>
+      <w:bookmarkStart w:id="3" w:name="_Toc461715082"/>
       <w:r>
         <w:t>Envoi des données par WiFi</w:t>
       </w:r>
+      <w:bookmarkEnd w:id="3"/>
+    </w:p>
+    <w:p>
+      <w:pPr>
+        <w:jc w:val="both"/>
+      </w:pPr>
+      <w:r>
+        <w:t xml:space="preserve">Pour la communication par WiFi entre la Waspmote et le serveur, nous avons été </w:t>
+      </w:r>
+      <w:r>
+        <w:t>obligés</w:t>
+      </w:r>
+      <w:r>
+        <w:t xml:space="preserve"> d’utiliser un module WiFly. Ce module communique par UART avec la carte. Nous avons donc eu à configurer le WiFly sur TeraTerm et ouvrir les ports UART de la carte</w:t>
+      </w:r>
+      <w:r>
+        <w:t>. Un code permet donc d’écrire</w:t>
+      </w:r>
+      <w:r>
+        <w:t xml:space="preserve"> sur les ports UART </w:t>
+      </w:r>
+      <w:r>
+        <w:t xml:space="preserve">de la carte </w:t>
+      </w:r>
+      <w:r>
+        <w:t xml:space="preserve">puis le WiFly vient les lire et les envois </w:t>
+      </w:r>
+      <w:r>
+        <w:t xml:space="preserve">en TCP/IP </w:t>
+      </w:r>
+      <w:r>
+        <w:t>sur le réseau.</w:t>
+      </w:r>
+      <w:r>
+        <w:t xml:space="preserve"> Un serveur connecté sur le réseau peut ensuite venir lire les données envoyées par le WiFly (dans notre cas le serveur est un Raspb</w:t>
+      </w:r>
+      <w:r>
+        <w:t>erry P</w:t>
+      </w:r>
+      <w:r>
+        <w:t>i).</w:t>
+      </w:r>
+    </w:p>
+    <w:p>
+      <w:pPr>
+        <w:jc w:val="both"/>
+      </w:pPr>
+    </w:p>
+    <w:p>
+      <w:pPr>
+        <w:pStyle w:val="MonTitre2"/>
+      </w:pPr>
+      <w:bookmarkStart w:id="4" w:name="_Toc461715083"/>
+      <w:r>
+        <w:t>Interprétation des résultats</w:t>
+      </w:r>
       <w:bookmarkEnd w:id="4"/>
     </w:p>
     <w:p>
       <w:pPr>
+        <w:jc w:val="both"/>
+      </w:pPr>
+      <w:r>
+        <w:t>Les données étant lues et envoyées, nous</w:t>
+      </w:r>
+      <w:r>
+        <w:t xml:space="preserve"> avons eu à penser à un algorithme d’ouverture automatique des fenêtres et des stores.</w:t>
+      </w:r>
+      <w:r>
+        <w:t xml:space="preserve"> Une simple comparaison entre la température intérieure et extérieure a finalement suffi. Si la température intérieure est supérieure à la température extérieure mais aussi supérieure ou égale à 25°C, la fenêtre s’ouvre. De plus, nous avons rajouté la condition du vent. S’il y a du vent, la fenêtre s’ouvre, même si la température extérieure est plus élevée. </w:t>
+      </w:r>
+    </w:p>
+    <w:p>
+      <w:pPr>
+        <w:jc w:val="both"/>
+      </w:pPr>
+    </w:p>
+    <w:p>
+      <w:pPr>
+        <w:jc w:val="both"/>
+      </w:pPr>
+      <w:r>
+        <w:t>Pour l’ouverture des stores nous avons fixé un seuil d’intensité lumineuse. Si l’intensité lumineuse est trop basse comparée à ce seuil (plus de 10 lux de différence), les stores s’ouvrent jusqu’à ce que le seuil soit atteint. Si le seuil n’est jamais atteint, les stores s’ouvrent complètement</w:t>
+      </w:r>
+      <w:r>
+        <w:t>. La logique est inversée si</w:t>
+      </w:r>
+      <w:r>
+        <w:t xml:space="preserve"> l’intensité lumineuse est trop élevée.</w:t>
+      </w:r>
+      <w:r>
+        <w:t xml:space="preserve"> Nous avons-nous même fixé ce seuil à 150 lux en utilisant les résultats recueillis et en estimant </w:t>
+      </w:r>
+      <w:r>
+        <w:t>quelle intensité lumineuse est agréable dans une pièce. Nous voulions faire en sorte que l’utilisateur puisse choisir ce seuil sur l’interface web mais nous ne l’avons pas fait faute de temps.</w:t>
+      </w:r>
+    </w:p>
+    <w:p>
+      <w:pPr>
         <w:pStyle w:val="MonTitre2"/>
       </w:pPr>
-    </w:p>
-    <w:p>
-      <w:pPr>
-        <w:jc w:val="both"/>
-      </w:pPr>
-      <w:r>
-        <w:t>Pour la communication par WiFi entre la Waspmote et le serveur, nous avons été obligé d’utiliser un module WiFly. Ce module communique par UART avec la carte. Nous avons donc eu à configurer le WiFly sur TeraTerm et ouvrir les ports UART de la carte</w:t>
-      </w:r>
-      <w:r>
-        <w:t>. Un code permet donc d’écrire</w:t>
-      </w:r>
-      <w:r>
-        <w:t xml:space="preserve"> sur les ports UART </w:t>
-      </w:r>
-      <w:r>
-        <w:t xml:space="preserve">de la carte </w:t>
-      </w:r>
-      <w:r>
-        <w:t>puis le WiFly vient les lire et les envois sur le réseau.</w:t>
-      </w:r>
-      <w:r>
-        <w:t xml:space="preserve"> Un serveur connecté sur le réseau peut ensuite venir lire les données envoyées par le WiFly (dans notre cas le serveur est un Raspberry pi).</w:t>
-      </w:r>
-    </w:p>
-    <w:p>
-      <w:pPr>
-        <w:jc w:val="both"/>
-      </w:pPr>
-    </w:p>
-    <w:p>
-      <w:pPr>
-        <w:pStyle w:val="MonTitre2"/>
-      </w:pPr>
-      <w:bookmarkStart w:id="5" w:name="_Toc461715083"/>
-      <w:r>
-        <w:t>Interprétation des résultats</w:t>
+      <w:bookmarkStart w:id="5" w:name="_Toc461715084"/>
+      <w:r>
+        <w:lastRenderedPageBreak/>
+        <w:t>Schéma électrique</w:t>
       </w:r>
       <w:bookmarkEnd w:id="5"/>
-    </w:p>
-    <w:p>
-      <w:pPr>
-        <w:pStyle w:val="MonTitre2"/>
-      </w:pPr>
-    </w:p>
-    <w:p>
-      <w:pPr>
-        <w:jc w:val="both"/>
-      </w:pPr>
-      <w:r>
-        <w:t>Les données étant lues et envoyées, nous</w:t>
-      </w:r>
-      <w:r>
-        <w:t xml:space="preserve"> avons eu à penser à un algorithme d’ouverture automatique des fenêtres et des stores.</w:t>
-      </w:r>
-      <w:r>
-        <w:t xml:space="preserve"> Une simple comparaison entre la température intérieure et extérieure a finalement suffi. Si la température intérieure est supérieure à la température extérieure mais aussi supérieure ou égale à 25°C, la fenêtre s’ouvre. De plus, nous avons rajouté la condition du vent. S’il y a du vent, la fenêtre s’ouvre, même si la température extérieure est plus élevée. </w:t>
-      </w:r>
-    </w:p>
-    <w:p>
-      <w:pPr>
-        <w:jc w:val="both"/>
-      </w:pPr>
-    </w:p>
-    <w:p>
-      <w:pPr>
-        <w:jc w:val="both"/>
-      </w:pPr>
-      <w:r>
-        <w:t>Pour l’ouverture des stores nous avons fixé un seuil d’intensité lumineuse. Si l’intensité lumineuse est trop basse comparée à ce seuil (plus de 10 lux de différence), les stores s’ouvrent jusqu’à ce que le seuil soit atteint. Si le seuil n’est jamais atteint, les stores s’ouvrent complètement</w:t>
-      </w:r>
-      <w:r>
-        <w:t>. La logique est inversée si</w:t>
-      </w:r>
-      <w:r>
-        <w:t xml:space="preserve"> l’intensité lumineuse est trop élevée.</w:t>
-      </w:r>
-      <w:r>
-        <w:t xml:space="preserve"> Nous avons-nous même fixé ce seuil à 150 lux en utilisant les résultats recueillis et en estimant </w:t>
-      </w:r>
-      <w:r>
-        <w:t>quelle intensité lumineuse est agréable dans une pièce. Nous voulions faire en sorte que l’utilisateur puisse choisir ce seuil sur l’interface web mais nous ne l’avons pas fait faute de temps.</w:t>
-      </w:r>
-    </w:p>
-    <w:p>
-      <w:pPr>
-        <w:pStyle w:val="MonTitre2"/>
-      </w:pPr>
-      <w:bookmarkStart w:id="6" w:name="_Toc461715084"/>
-      <w:r>
-        <w:t>Schéma électrique</w:t>
-      </w:r>
-      <w:bookmarkEnd w:id="6"/>
-    </w:p>
-    <w:p>
-      <w:pPr>
-        <w:pStyle w:val="MonTitre2"/>
-      </w:pPr>
     </w:p>
     <w:p>
       <w:pPr>
@@ -2101,7 +2171,7 @@
       <w:r>
         <w:rPr>
           <w:noProof/>
-          <w:lang w:eastAsia="fr-FR"/>
+          <w:lang w:val="fr-CH" w:eastAsia="fr-CH"/>
         </w:rPr>
         <w:drawing>
           <wp:inline distT="0" distB="0" distL="0" distR="0" wp14:anchorId="26D40786" wp14:editId="0C078A01">
@@ -2161,14 +2231,27 @@
       <w:r>
         <w:t xml:space="preserve">Figure </w:t>
       </w:r>
-      <w:fldSimple w:instr=" SEQ Figure \* ARABIC ">
-        <w:r>
-          <w:rPr>
-            <w:noProof/>
-          </w:rPr>
-          <w:t>2</w:t>
-        </w:r>
-      </w:fldSimple>
+      <w:r>
+        <w:fldChar w:fldCharType="begin"/>
+      </w:r>
+      <w:r>
+        <w:instrText xml:space="preserve"> SEQ Figure \* ARABIC </w:instrText>
+      </w:r>
+      <w:r>
+        <w:fldChar w:fldCharType="separate"/>
+      </w:r>
+      <w:r>
+        <w:rPr>
+          <w:noProof/>
+        </w:rPr>
+        <w:t>2</w:t>
+      </w:r>
+      <w:r>
+        <w:rPr>
+          <w:noProof/>
+        </w:rPr>
+        <w:fldChar w:fldCharType="end"/>
+      </w:r>
       <w:r>
         <w:t>: Schéma électrique</w:t>
       </w:r>
@@ -2182,21 +2265,95 @@
       <w:pPr>
         <w:pStyle w:val="MonTitre1"/>
       </w:pPr>
-      <w:bookmarkStart w:id="7" w:name="_Toc461715085"/>
+      <w:bookmarkStart w:id="6" w:name="_Toc461715085"/>
       <w:r>
         <w:t>Serveur</w:t>
       </w:r>
+      <w:bookmarkEnd w:id="6"/>
+    </w:p>
+    <w:p>
+      <w:r>
+        <w:t>Notre serveur est un Raspberry Pi 3 avec Raspbian (une variante de Debian) installée dessus. Plusieurs étapes s’exécutent sur le serveur : réception des données provenant du Wi</w:t>
+      </w:r>
+      <w:r>
+        <w:t>Fly, enregistrement de ces données en base de données, serveur Apache pour notre interface web et envoi de données en retour au WiFly.</w:t>
+      </w:r>
+    </w:p>
+    <w:p/>
+    <w:p>
+      <w:pPr>
+        <w:pStyle w:val="MonTitre2"/>
+      </w:pPr>
+      <w:r>
+        <w:t>Code Python</w:t>
+      </w:r>
+    </w:p>
+    <w:p>
+      <w:r>
+        <w:t>Nous avons utilisé python pour ouvrir le</w:t>
+      </w:r>
+      <w:r>
+        <w:t>s</w:t>
+      </w:r>
+      <w:r>
+        <w:t xml:space="preserve"> socket</w:t>
+      </w:r>
+      <w:r>
+        <w:t>s</w:t>
+      </w:r>
+      <w:r>
+        <w:t xml:space="preserve"> communicant</w:t>
+      </w:r>
+      <w:r>
+        <w:t>s</w:t>
+      </w:r>
+      <w:r>
+        <w:t xml:space="preserve"> avec la Waspmote</w:t>
+      </w:r>
+      <w:r>
+        <w:t xml:space="preserve"> et le serveur web</w:t>
+      </w:r>
+      <w:r>
+        <w:t>.</w:t>
+      </w:r>
+      <w:r>
+        <w:t xml:space="preserve"> Pour celui de la Waspmote, nous avions initialement essayé en PHP, mais le socket ne recevait rien (sûrement un mauvais code de notre part).</w:t>
+      </w:r>
+      <w:r>
+        <w:t xml:space="preserve"> </w:t>
+      </w:r>
+      <w:r>
+        <w:t>Le code python se divise en 3 threads : un thread principal enregistrant les valeurs de température, lumière et vent toutes les 10 minutes, un autre thread</w:t>
+      </w:r>
+      <w:r>
+        <w:t xml:space="preserve"> ouvrant un socket écoutant la Waspmote et un dernier lié à la base de données.</w:t>
+      </w:r>
+      <w:r>
+        <w:t xml:space="preserve"> </w:t>
+      </w:r>
+      <w:r>
+        <w:t>L</w:t>
+      </w:r>
+      <w:r>
+        <w:t xml:space="preserve">e socket </w:t>
+      </w:r>
+      <w:r>
+        <w:t xml:space="preserve">qui </w:t>
+      </w:r>
+      <w:r>
+        <w:t xml:space="preserve">écoute </w:t>
+      </w:r>
+      <w:r>
+        <w:t>la Waspmote fonctionne ainsi : s</w:t>
+      </w:r>
+      <w:r>
+        <w:t>i le mode automatique est actif et qu’un changement d’état (fenêtre, store) est détecté, il enregistre en base de données</w:t>
+      </w:r>
+      <w:r>
+        <w:t xml:space="preserve"> les changements à la date et heure donnée. Un autre socket </w:t>
+      </w:r>
+      <w:bookmarkStart w:id="7" w:name="_GoBack"/>
       <w:bookmarkEnd w:id="7"/>
-    </w:p>
-    <w:p>
-      <w:pPr>
-        <w:pStyle w:val="MonTitre2"/>
-      </w:pPr>
-    </w:p>
-    <w:p>
-      <w:pPr>
-        <w:pStyle w:val="MonTitre2"/>
-      </w:pPr>
     </w:p>
     <w:sectPr>
       <w:footerReference w:type="even" r:id="rId10"/>
@@ -2212,7 +2369,7 @@
 </file>
 
 <file path=word/endnotes.xml><?xml version="1.0" encoding="utf-8"?>
-<w:endnotes xmlns:wpc="http://schemas.microsoft.com/office/word/2010/wordprocessingCanvas" xmlns:mo="http://schemas.microsoft.com/office/mac/office/2008/main" xmlns:mc="http://schemas.openxmlformats.org/markup-compatibility/2006" xmlns:mv="urn:schemas-microsoft-com:mac:vml" xmlns:o="urn:schemas-microsoft-com:office:office" xmlns:r="http://schemas.openxmlformats.org/officeDocument/2006/relationships" xmlns:m="http://schemas.openxmlformats.org/officeDocument/2006/math" xmlns:v="urn:schemas-microsoft-com:vml" xmlns:wp14="http://schemas.microsoft.com/office/word/2010/wordprocessingDrawing" xmlns:wp="http://schemas.openxmlformats.org/drawingml/2006/wordprocessingDrawing" xmlns:w10="urn:schemas-microsoft-com:office:word" xmlns:w="http://schemas.openxmlformats.org/wordprocessingml/2006/main" xmlns:w14="http://schemas.microsoft.com/office/word/2010/wordml" xmlns:w15="http://schemas.microsoft.com/office/word/2012/wordml" xmlns:wpg="http://schemas.microsoft.com/office/word/2010/wordprocessingGroup" xmlns:wpi="http://schemas.microsoft.com/office/word/2010/wordprocessingInk" xmlns:wne="http://schemas.microsoft.com/office/word/2006/wordml" xmlns:wps="http://schemas.microsoft.com/office/word/2010/wordprocessingShape" mc:Ignorable="w14 w15 wp14">
+<w:endnotes xmlns:wpc="http://schemas.microsoft.com/office/word/2010/wordprocessingCanvas" xmlns:cx="http://schemas.microsoft.com/office/drawing/2014/chartex" xmlns:cx1="http://schemas.microsoft.com/office/drawing/2015/9/8/chartex" xmlns:cx2="http://schemas.microsoft.com/office/drawing/2015/10/21/chartex" xmlns:mc="http://schemas.openxmlformats.org/markup-compatibility/2006" xmlns:o="urn:schemas-microsoft-com:office:office" xmlns:r="http://schemas.openxmlformats.org/officeDocument/2006/relationships" xmlns:m="http://schemas.openxmlformats.org/officeDocument/2006/math" xmlns:v="urn:schemas-microsoft-com:vml" xmlns:wp14="http://schemas.microsoft.com/office/word/2010/wordprocessingDrawing" xmlns:wp="http://schemas.openxmlformats.org/drawingml/2006/wordprocessingDrawing" xmlns:w10="urn:schemas-microsoft-com:office:word" xmlns:w="http://schemas.openxmlformats.org/wordprocessingml/2006/main" xmlns:w14="http://schemas.microsoft.com/office/word/2010/wordml" xmlns:w15="http://schemas.microsoft.com/office/word/2012/wordml" xmlns:w16se="http://schemas.microsoft.com/office/word/2015/wordml/symex" xmlns:wpg="http://schemas.microsoft.com/office/word/2010/wordprocessingGroup" xmlns:wpi="http://schemas.microsoft.com/office/word/2010/wordprocessingInk" xmlns:wne="http://schemas.microsoft.com/office/word/2006/wordml" xmlns:wps="http://schemas.microsoft.com/office/word/2010/wordprocessingShape" mc:Ignorable="w14 w15 w16se wp14">
   <w:endnote w:type="separator" w:id="-1">
     <w:p>
       <w:r>
@@ -2231,7 +2388,7 @@
 </file>
 
 <file path=word/footer1.xml><?xml version="1.0" encoding="utf-8"?>
-<w:ftr xmlns:wpc="http://schemas.microsoft.com/office/word/2010/wordprocessingCanvas" xmlns:mo="http://schemas.microsoft.com/office/mac/office/2008/main" xmlns:mc="http://schemas.openxmlformats.org/markup-compatibility/2006" xmlns:mv="urn:schemas-microsoft-com:mac:vml" xmlns:o="urn:schemas-microsoft-com:office:office" xmlns:r="http://schemas.openxmlformats.org/officeDocument/2006/relationships" xmlns:m="http://schemas.openxmlformats.org/officeDocument/2006/math" xmlns:v="urn:schemas-microsoft-com:vml" xmlns:wp14="http://schemas.microsoft.com/office/word/2010/wordprocessingDrawing" xmlns:wp="http://schemas.openxmlformats.org/drawingml/2006/wordprocessingDrawing" xmlns:w10="urn:schemas-microsoft-com:office:word" xmlns:w="http://schemas.openxmlformats.org/wordprocessingml/2006/main" xmlns:w14="http://schemas.microsoft.com/office/word/2010/wordml" xmlns:w15="http://schemas.microsoft.com/office/word/2012/wordml" xmlns:wpg="http://schemas.microsoft.com/office/word/2010/wordprocessingGroup" xmlns:wpi="http://schemas.microsoft.com/office/word/2010/wordprocessingInk" xmlns:wne="http://schemas.microsoft.com/office/word/2006/wordml" xmlns:wps="http://schemas.microsoft.com/office/word/2010/wordprocessingShape" mc:Ignorable="w14 w15 wp14">
+<w:ftr xmlns:wpc="http://schemas.microsoft.com/office/word/2010/wordprocessingCanvas" xmlns:cx="http://schemas.microsoft.com/office/drawing/2014/chartex" xmlns:cx1="http://schemas.microsoft.com/office/drawing/2015/9/8/chartex" xmlns:cx2="http://schemas.microsoft.com/office/drawing/2015/10/21/chartex" xmlns:mc="http://schemas.openxmlformats.org/markup-compatibility/2006" xmlns:o="urn:schemas-microsoft-com:office:office" xmlns:r="http://schemas.openxmlformats.org/officeDocument/2006/relationships" xmlns:m="http://schemas.openxmlformats.org/officeDocument/2006/math" xmlns:v="urn:schemas-microsoft-com:vml" xmlns:wp14="http://schemas.microsoft.com/office/word/2010/wordprocessingDrawing" xmlns:wp="http://schemas.openxmlformats.org/drawingml/2006/wordprocessingDrawing" xmlns:w10="urn:schemas-microsoft-com:office:word" xmlns:w="http://schemas.openxmlformats.org/wordprocessingml/2006/main" xmlns:w14="http://schemas.microsoft.com/office/word/2010/wordml" xmlns:w15="http://schemas.microsoft.com/office/word/2012/wordml" xmlns:w16se="http://schemas.microsoft.com/office/word/2015/wordml/symex" xmlns:wpg="http://schemas.microsoft.com/office/word/2010/wordprocessingGroup" xmlns:wpi="http://schemas.microsoft.com/office/word/2010/wordprocessingInk" xmlns:wne="http://schemas.microsoft.com/office/word/2006/wordml" xmlns:wps="http://schemas.microsoft.com/office/word/2010/wordprocessingShape" mc:Ignorable="w14 w15 w16se wp14">
   <w:p>
     <w:pPr>
       <w:pStyle w:val="Pieddepage"/>
@@ -2269,7 +2426,7 @@
 </file>
 
 <file path=word/footer2.xml><?xml version="1.0" encoding="utf-8"?>
-<w:ftr xmlns:wpc="http://schemas.microsoft.com/office/word/2010/wordprocessingCanvas" xmlns:mo="http://schemas.microsoft.com/office/mac/office/2008/main" xmlns:mc="http://schemas.openxmlformats.org/markup-compatibility/2006" xmlns:mv="urn:schemas-microsoft-com:mac:vml" xmlns:o="urn:schemas-microsoft-com:office:office" xmlns:r="http://schemas.openxmlformats.org/officeDocument/2006/relationships" xmlns:m="http://schemas.openxmlformats.org/officeDocument/2006/math" xmlns:v="urn:schemas-microsoft-com:vml" xmlns:wp14="http://schemas.microsoft.com/office/word/2010/wordprocessingDrawing" xmlns:wp="http://schemas.openxmlformats.org/drawingml/2006/wordprocessingDrawing" xmlns:w10="urn:schemas-microsoft-com:office:word" xmlns:w="http://schemas.openxmlformats.org/wordprocessingml/2006/main" xmlns:w14="http://schemas.microsoft.com/office/word/2010/wordml" xmlns:w15="http://schemas.microsoft.com/office/word/2012/wordml" xmlns:wpg="http://schemas.microsoft.com/office/word/2010/wordprocessingGroup" xmlns:wpi="http://schemas.microsoft.com/office/word/2010/wordprocessingInk" xmlns:wne="http://schemas.microsoft.com/office/word/2006/wordml" xmlns:wps="http://schemas.microsoft.com/office/word/2010/wordprocessingShape" mc:Ignorable="w14 w15 wp14">
+<w:ftr xmlns:wpc="http://schemas.microsoft.com/office/word/2010/wordprocessingCanvas" xmlns:cx="http://schemas.microsoft.com/office/drawing/2014/chartex" xmlns:cx1="http://schemas.microsoft.com/office/drawing/2015/9/8/chartex" xmlns:cx2="http://schemas.microsoft.com/office/drawing/2015/10/21/chartex" xmlns:mc="http://schemas.openxmlformats.org/markup-compatibility/2006" xmlns:o="urn:schemas-microsoft-com:office:office" xmlns:r="http://schemas.openxmlformats.org/officeDocument/2006/relationships" xmlns:m="http://schemas.openxmlformats.org/officeDocument/2006/math" xmlns:v="urn:schemas-microsoft-com:vml" xmlns:wp14="http://schemas.microsoft.com/office/word/2010/wordprocessingDrawing" xmlns:wp="http://schemas.openxmlformats.org/drawingml/2006/wordprocessingDrawing" xmlns:w10="urn:schemas-microsoft-com:office:word" xmlns:w="http://schemas.openxmlformats.org/wordprocessingml/2006/main" xmlns:w14="http://schemas.microsoft.com/office/word/2010/wordml" xmlns:w15="http://schemas.microsoft.com/office/word/2012/wordml" xmlns:w16se="http://schemas.microsoft.com/office/word/2015/wordml/symex" xmlns:wpg="http://schemas.microsoft.com/office/word/2010/wordprocessingGroup" xmlns:wpi="http://schemas.microsoft.com/office/word/2010/wordprocessingInk" xmlns:wne="http://schemas.microsoft.com/office/word/2006/wordml" xmlns:wps="http://schemas.microsoft.com/office/word/2010/wordprocessingShape" mc:Ignorable="w14 w15 w16se wp14">
   <w:p>
     <w:pPr>
       <w:pStyle w:val="Pieddepage"/>
@@ -2301,7 +2458,7 @@
         <w:rStyle w:val="Numrodepage"/>
         <w:noProof/>
       </w:rPr>
-      <w:t>2</w:t>
+      <w:t>5</w:t>
     </w:r>
     <w:r>
       <w:rPr>
@@ -2320,7 +2477,7 @@
 </file>
 
 <file path=word/footnotes.xml><?xml version="1.0" encoding="utf-8"?>
-<w:footnotes xmlns:wpc="http://schemas.microsoft.com/office/word/2010/wordprocessingCanvas" xmlns:mo="http://schemas.microsoft.com/office/mac/office/2008/main" xmlns:mc="http://schemas.openxmlformats.org/markup-compatibility/2006" xmlns:mv="urn:schemas-microsoft-com:mac:vml" xmlns:o="urn:schemas-microsoft-com:office:office" xmlns:r="http://schemas.openxmlformats.org/officeDocument/2006/relationships" xmlns:m="http://schemas.openxmlformats.org/officeDocument/2006/math" xmlns:v="urn:schemas-microsoft-com:vml" xmlns:wp14="http://schemas.microsoft.com/office/word/2010/wordprocessingDrawing" xmlns:wp="http://schemas.openxmlformats.org/drawingml/2006/wordprocessingDrawing" xmlns:w10="urn:schemas-microsoft-com:office:word" xmlns:w="http://schemas.openxmlformats.org/wordprocessingml/2006/main" xmlns:w14="http://schemas.microsoft.com/office/word/2010/wordml" xmlns:w15="http://schemas.microsoft.com/office/word/2012/wordml" xmlns:wpg="http://schemas.microsoft.com/office/word/2010/wordprocessingGroup" xmlns:wpi="http://schemas.microsoft.com/office/word/2010/wordprocessingInk" xmlns:wne="http://schemas.microsoft.com/office/word/2006/wordml" xmlns:wps="http://schemas.microsoft.com/office/word/2010/wordprocessingShape" mc:Ignorable="w14 w15 wp14">
+<w:footnotes xmlns:wpc="http://schemas.microsoft.com/office/word/2010/wordprocessingCanvas" xmlns:cx="http://schemas.microsoft.com/office/drawing/2014/chartex" xmlns:cx1="http://schemas.microsoft.com/office/drawing/2015/9/8/chartex" xmlns:cx2="http://schemas.microsoft.com/office/drawing/2015/10/21/chartex" xmlns:mc="http://schemas.openxmlformats.org/markup-compatibility/2006" xmlns:o="urn:schemas-microsoft-com:office:office" xmlns:r="http://schemas.openxmlformats.org/officeDocument/2006/relationships" xmlns:m="http://schemas.openxmlformats.org/officeDocument/2006/math" xmlns:v="urn:schemas-microsoft-com:vml" xmlns:wp14="http://schemas.microsoft.com/office/word/2010/wordprocessingDrawing" xmlns:wp="http://schemas.openxmlformats.org/drawingml/2006/wordprocessingDrawing" xmlns:w10="urn:schemas-microsoft-com:office:word" xmlns:w="http://schemas.openxmlformats.org/wordprocessingml/2006/main" xmlns:w14="http://schemas.microsoft.com/office/word/2010/wordml" xmlns:w15="http://schemas.microsoft.com/office/word/2012/wordml" xmlns:w16se="http://schemas.microsoft.com/office/word/2015/wordml/symex" xmlns:wpg="http://schemas.microsoft.com/office/word/2010/wordprocessingGroup" xmlns:wpi="http://schemas.microsoft.com/office/word/2010/wordprocessingInk" xmlns:wne="http://schemas.microsoft.com/office/word/2006/wordml" xmlns:wps="http://schemas.microsoft.com/office/word/2010/wordprocessingShape" mc:Ignorable="w14 w15 w16se wp14">
   <w:footnote w:type="separator" w:id="-1">
     <w:p>
       <w:r>
@@ -2339,8 +2496,8 @@
 </file>
 
 <file path=word/numbering.xml><?xml version="1.0" encoding="utf-8"?>
-<w:numbering xmlns:wpc="http://schemas.microsoft.com/office/word/2010/wordprocessingCanvas" xmlns:mo="http://schemas.microsoft.com/office/mac/office/2008/main" xmlns:mc="http://schemas.openxmlformats.org/markup-compatibility/2006" xmlns:mv="urn:schemas-microsoft-com:mac:vml" xmlns:o="urn:schemas-microsoft-com:office:office" xmlns:r="http://schemas.openxmlformats.org/officeDocument/2006/relationships" xmlns:m="http://schemas.openxmlformats.org/officeDocument/2006/math" xmlns:v="urn:schemas-microsoft-com:vml" xmlns:wp14="http://schemas.microsoft.com/office/word/2010/wordprocessingDrawing" xmlns:wp="http://schemas.openxmlformats.org/drawingml/2006/wordprocessingDrawing" xmlns:w10="urn:schemas-microsoft-com:office:word" xmlns:w="http://schemas.openxmlformats.org/wordprocessingml/2006/main" xmlns:w14="http://schemas.microsoft.com/office/word/2010/wordml" xmlns:w15="http://schemas.microsoft.com/office/word/2012/wordml" xmlns:wpg="http://schemas.microsoft.com/office/word/2010/wordprocessingGroup" xmlns:wpi="http://schemas.microsoft.com/office/word/2010/wordprocessingInk" xmlns:wne="http://schemas.microsoft.com/office/word/2006/wordml" xmlns:wps="http://schemas.microsoft.com/office/word/2010/wordprocessingShape" mc:Ignorable="w14 w15 wp14">
-  <w:abstractNum w:abstractNumId="0">
+<w:numbering xmlns:wpc="http://schemas.microsoft.com/office/word/2010/wordprocessingCanvas" xmlns:cx="http://schemas.microsoft.com/office/drawing/2014/chartex" xmlns:cx1="http://schemas.microsoft.com/office/drawing/2015/9/8/chartex" xmlns:cx2="http://schemas.microsoft.com/office/drawing/2015/10/21/chartex" xmlns:mc="http://schemas.openxmlformats.org/markup-compatibility/2006" xmlns:o="urn:schemas-microsoft-com:office:office" xmlns:r="http://schemas.openxmlformats.org/officeDocument/2006/relationships" xmlns:m="http://schemas.openxmlformats.org/officeDocument/2006/math" xmlns:v="urn:schemas-microsoft-com:vml" xmlns:wp14="http://schemas.microsoft.com/office/word/2010/wordprocessingDrawing" xmlns:wp="http://schemas.openxmlformats.org/drawingml/2006/wordprocessingDrawing" xmlns:w10="urn:schemas-microsoft-com:office:word" xmlns:w="http://schemas.openxmlformats.org/wordprocessingml/2006/main" xmlns:w14="http://schemas.microsoft.com/office/word/2010/wordml" xmlns:w15="http://schemas.microsoft.com/office/word/2012/wordml" xmlns:w16se="http://schemas.microsoft.com/office/word/2015/wordml/symex" xmlns:wpg="http://schemas.microsoft.com/office/word/2010/wordprocessingGroup" xmlns:wpi="http://schemas.microsoft.com/office/word/2010/wordprocessingInk" xmlns:wne="http://schemas.microsoft.com/office/word/2006/wordml" xmlns:wps="http://schemas.microsoft.com/office/word/2010/wordprocessingShape" mc:Ignorable="w14 w15 w16se wp14">
+  <w:abstractNum w:abstractNumId="0" w15:restartNumberingAfterBreak="0">
     <w:nsid w:val="689E30F5"/>
     <w:multiLevelType w:val="hybridMultilevel"/>
     <w:tmpl w:val="3AC88258"/>
@@ -2436,7 +2593,7 @@
 </file>
 
 <file path=word/styles.xml><?xml version="1.0" encoding="utf-8"?>
-<w:styles xmlns:mc="http://schemas.openxmlformats.org/markup-compatibility/2006" xmlns:r="http://schemas.openxmlformats.org/officeDocument/2006/relationships" xmlns:w="http://schemas.openxmlformats.org/wordprocessingml/2006/main" xmlns:w14="http://schemas.microsoft.com/office/word/2010/wordml" xmlns:w15="http://schemas.microsoft.com/office/word/2012/wordml" mc:Ignorable="w14 w15">
+<w:styles xmlns:mc="http://schemas.openxmlformats.org/markup-compatibility/2006" xmlns:r="http://schemas.openxmlformats.org/officeDocument/2006/relationships" xmlns:w="http://schemas.openxmlformats.org/wordprocessingml/2006/main" xmlns:w14="http://schemas.microsoft.com/office/word/2010/wordml" xmlns:w15="http://schemas.microsoft.com/office/word/2012/wordml" xmlns:w16se="http://schemas.microsoft.com/office/word/2015/wordml/symex" mc:Ignorable="w14 w15 w16se">
   <w:docDefaults>
     <w:rPrDefault>
       <w:rPr>
@@ -2448,7 +2605,7 @@
     </w:rPrDefault>
     <w:pPrDefault/>
   </w:docDefaults>
-  <w:latentStyles w:defLockedState="0" w:defUIPriority="99" w:defSemiHidden="0" w:defUnhideWhenUsed="0" w:defQFormat="0" w:count="381">
+  <w:latentStyles w:defLockedState="0" w:defUIPriority="99" w:defSemiHidden="0" w:defUnhideWhenUsed="0" w:defQFormat="0" w:count="372">
     <w:lsdException w:name="Normal" w:uiPriority="0" w:qFormat="1"/>
     <w:lsdException w:name="heading 1" w:uiPriority="9" w:qFormat="1"/>
     <w:lsdException w:name="heading 2" w:semiHidden="1" w:uiPriority="9" w:unhideWhenUsed="1" w:qFormat="1"/>
@@ -2605,15 +2762,6 @@
     <w:lsdException w:name="Balloon Text" w:semiHidden="1" w:unhideWhenUsed="1"/>
     <w:lsdException w:name="Table Grid" w:uiPriority="39"/>
     <w:lsdException w:name="Table Theme" w:semiHidden="1" w:unhideWhenUsed="1"/>
-    <w:lsdException w:name="Note Level 1" w:semiHidden="1" w:unhideWhenUsed="1"/>
-    <w:lsdException w:name="Note Level 2" w:semiHidden="1" w:unhideWhenUsed="1"/>
-    <w:lsdException w:name="Note Level 3" w:semiHidden="1" w:unhideWhenUsed="1"/>
-    <w:lsdException w:name="Note Level 4" w:semiHidden="1" w:unhideWhenUsed="1"/>
-    <w:lsdException w:name="Note Level 5" w:semiHidden="1" w:unhideWhenUsed="1"/>
-    <w:lsdException w:name="Note Level 6" w:semiHidden="1" w:unhideWhenUsed="1"/>
-    <w:lsdException w:name="Note Level 7" w:semiHidden="1" w:unhideWhenUsed="1"/>
-    <w:lsdException w:name="Note Level 8" w:semiHidden="1" w:unhideWhenUsed="1"/>
-    <w:lsdException w:name="Note Level 9" w:semiHidden="1" w:unhideWhenUsed="1"/>
     <w:lsdException w:name="Placeholder Text" w:semiHidden="1"/>
     <w:lsdException w:name="No Spacing" w:uiPriority="1" w:qFormat="1"/>
     <w:lsdException w:name="Light Shading" w:uiPriority="60"/>
@@ -2881,7 +3029,6 @@
   <w:style w:type="character" w:default="1" w:styleId="Policepardfaut">
     <w:name w:val="Default Paragraph Font"/>
     <w:uiPriority w:val="1"/>
-    <w:semiHidden/>
     <w:unhideWhenUsed/>
   </w:style>
   <w:style w:type="table" w:default="1" w:styleId="TableauNormal">
@@ -3328,539 +3475,6 @@
 </w:styles>
 </file>
 
-<file path=word/glossary/document.xml><?xml version="1.0" encoding="utf-8"?>
-<w:glossaryDocument xmlns:wpc="http://schemas.microsoft.com/office/word/2010/wordprocessingCanvas" xmlns:mo="http://schemas.microsoft.com/office/mac/office/2008/main" xmlns:mc="http://schemas.openxmlformats.org/markup-compatibility/2006" xmlns:mv="urn:schemas-microsoft-com:mac:vml" xmlns:o="urn:schemas-microsoft-com:office:office" xmlns:r="http://schemas.openxmlformats.org/officeDocument/2006/relationships" xmlns:m="http://schemas.openxmlformats.org/officeDocument/2006/math" xmlns:v="urn:schemas-microsoft-com:vml" xmlns:wp14="http://schemas.microsoft.com/office/word/2010/wordprocessingDrawing" xmlns:wp="http://schemas.openxmlformats.org/drawingml/2006/wordprocessingDrawing" xmlns:w10="urn:schemas-microsoft-com:office:word" xmlns:w="http://schemas.openxmlformats.org/wordprocessingml/2006/main" xmlns:w14="http://schemas.microsoft.com/office/word/2010/wordml" xmlns:w15="http://schemas.microsoft.com/office/word/2012/wordml" xmlns:wpg="http://schemas.microsoft.com/office/word/2010/wordprocessingGroup" xmlns:wpi="http://schemas.microsoft.com/office/word/2010/wordprocessingInk" xmlns:wne="http://schemas.microsoft.com/office/word/2006/wordml" xmlns:wps="http://schemas.microsoft.com/office/word/2010/wordprocessingShape" mc:Ignorable="w14 w15 wp14"/>
-</file>
-
-<file path=word/glossary/fontTable.xml><?xml version="1.0" encoding="utf-8"?>
-<w:fonts xmlns:mc="http://schemas.openxmlformats.org/markup-compatibility/2006" xmlns:r="http://schemas.openxmlformats.org/officeDocument/2006/relationships" xmlns:w="http://schemas.openxmlformats.org/wordprocessingml/2006/main" xmlns:w14="http://schemas.microsoft.com/office/word/2010/wordml" xmlns:w15="http://schemas.microsoft.com/office/word/2012/wordml" mc:Ignorable="w14 w15">
-  <w:font w:name="Times New Roman">
-    <w:panose1 w:val="02020603050405020304"/>
-    <w:charset w:val="00"/>
-    <w:family w:val="auto"/>
-    <w:pitch w:val="variable"/>
-    <w:sig w:usb0="E0002AEF" w:usb1="C0007841" w:usb2="00000009" w:usb3="00000000" w:csb0="000001FF" w:csb1="00000000"/>
-  </w:font>
-  <w:font w:name="Calibri">
-    <w:panose1 w:val="020F0502020204030204"/>
-    <w:charset w:val="00"/>
-    <w:family w:val="auto"/>
-    <w:pitch w:val="variable"/>
-    <w:sig w:usb0="E00002FF" w:usb1="4000ACFF" w:usb2="00000001" w:usb3="00000000" w:csb0="0000019F" w:csb1="00000000"/>
-  </w:font>
-  <w:font w:name="Calibri Light">
-    <w:panose1 w:val="020F0302020204030204"/>
-    <w:charset w:val="00"/>
-    <w:family w:val="auto"/>
-    <w:pitch w:val="variable"/>
-    <w:sig w:usb0="A00002EF" w:usb1="4000207B" w:usb2="00000000" w:usb3="00000000" w:csb0="0000019F" w:csb1="00000000"/>
-  </w:font>
-  <w:font w:name="Cambria Math">
-    <w:panose1 w:val="02040503050406030204"/>
-    <w:charset w:val="00"/>
-    <w:family w:val="auto"/>
-    <w:pitch w:val="variable"/>
-    <w:sig w:usb0="E00002FF" w:usb1="420024FF" w:usb2="00000000" w:usb3="00000000" w:csb0="0000019F" w:csb1="00000000"/>
-  </w:font>
-  <w:font w:name="Arial">
-    <w:panose1 w:val="020B0604020202020204"/>
-    <w:charset w:val="00"/>
-    <w:family w:val="auto"/>
-    <w:pitch w:val="variable"/>
-    <w:sig w:usb0="E0002AFF" w:usb1="C0007843" w:usb2="00000009" w:usb3="00000000" w:csb0="000001FF" w:csb1="00000000"/>
-  </w:font>
-</w:fonts>
-</file>
-
-<file path=word/glossary/settings.xml><?xml version="1.0" encoding="utf-8"?>
-<w:settings xmlns:mc="http://schemas.openxmlformats.org/markup-compatibility/2006" xmlns:o="urn:schemas-microsoft-com:office:office" xmlns:r="http://schemas.openxmlformats.org/officeDocument/2006/relationships" xmlns:m="http://schemas.openxmlformats.org/officeDocument/2006/math" xmlns:v="urn:schemas-microsoft-com:vml" xmlns:w10="urn:schemas-microsoft-com:office:word" xmlns:w="http://schemas.openxmlformats.org/wordprocessingml/2006/main" xmlns:w14="http://schemas.microsoft.com/office/word/2010/wordml" xmlns:w15="http://schemas.microsoft.com/office/word/2012/wordml" xmlns:sl="http://schemas.openxmlformats.org/schemaLibrary/2006/main" mc:Ignorable="w14 w15">
-  <w:view w:val="normal"/>
-  <w:defaultTabStop w:val="708"/>
-  <w:hyphenationZone w:val="425"/>
-  <w:characterSpacingControl w:val="doNotCompress"/>
-  <w:compat>
-    <w:useFELayout/>
-    <w:compatSetting w:name="compatibilityMode" w:uri="http://schemas.microsoft.com/office/word" w:val="15"/>
-    <w:compatSetting w:name="overrideTableStyleFontSizeAndJustification" w:uri="http://schemas.microsoft.com/office/word" w:val="1"/>
-    <w:compatSetting w:name="enableOpenTypeFeatures" w:uri="http://schemas.microsoft.com/office/word" w:val="1"/>
-    <w:compatSetting w:name="doNotFlipMirrorIndents" w:uri="http://schemas.microsoft.com/office/word" w:val="1"/>
-    <w:compatSetting w:name="differentiateMultirowTableHeaders" w:uri="http://schemas.microsoft.com/office/word" w:val="1"/>
-  </w:compat>
-  <w:rsids>
-    <w:rsidRoot w:val="007B7D91"/>
-    <w:rsid w:val="00480965"/>
-    <w:rsid w:val="007B7D91"/>
-  </w:rsids>
-  <m:mathPr>
-    <m:mathFont m:val="Cambria Math"/>
-    <m:brkBin m:val="before"/>
-    <m:brkBinSub m:val="--"/>
-    <m:smallFrac m:val="0"/>
-    <m:dispDef/>
-    <m:lMargin m:val="0"/>
-    <m:rMargin m:val="0"/>
-    <m:defJc m:val="centerGroup"/>
-    <m:wrapIndent m:val="1440"/>
-    <m:intLim m:val="subSup"/>
-    <m:naryLim m:val="undOvr"/>
-  </m:mathPr>
-  <w:themeFontLang w:val="fr-FR"/>
-  <w:clrSchemeMapping w:bg1="light1" w:t1="dark1" w:bg2="light2" w:t2="dark2" w:accent1="accent1" w:accent2="accent2" w:accent3="accent3" w:accent4="accent4" w:accent5="accent5" w:accent6="accent6" w:hyperlink="hyperlink" w:followedHyperlink="followedHyperlink"/>
-  <w:decimalSymbol w:val=","/>
-  <w:listSeparator w:val=";"/>
-  <w14:defaultImageDpi w14:val="32767"/>
-  <w15:chartTrackingRefBased/>
-</w:settings>
-</file>
-
-<file path=word/glossary/styles.xml><?xml version="1.0" encoding="utf-8"?>
-<w:styles xmlns:mc="http://schemas.openxmlformats.org/markup-compatibility/2006" xmlns:r="http://schemas.openxmlformats.org/officeDocument/2006/relationships" xmlns:w="http://schemas.openxmlformats.org/wordprocessingml/2006/main" xmlns:w14="http://schemas.microsoft.com/office/word/2010/wordml" xmlns:w15="http://schemas.microsoft.com/office/word/2012/wordml" mc:Ignorable="w14 w15">
-  <w:docDefaults>
-    <w:rPrDefault>
-      <w:rPr>
-        <w:rFonts w:asciiTheme="minorHAnsi" w:eastAsiaTheme="minorEastAsia" w:hAnsiTheme="minorHAnsi" w:cstheme="minorBidi"/>
-        <w:sz w:val="24"/>
-        <w:szCs w:val="24"/>
-        <w:lang w:val="fr-FR" w:eastAsia="fr-FR" w:bidi="ar-SA"/>
-      </w:rPr>
-    </w:rPrDefault>
-    <w:pPrDefault/>
-  </w:docDefaults>
-  <w:latentStyles w:defLockedState="0" w:defUIPriority="99" w:defSemiHidden="0" w:defUnhideWhenUsed="0" w:defQFormat="0" w:count="381">
-    <w:lsdException w:name="Normal" w:uiPriority="0" w:qFormat="1"/>
-    <w:lsdException w:name="heading 1" w:uiPriority="9" w:qFormat="1"/>
-    <w:lsdException w:name="heading 2" w:semiHidden="1" w:uiPriority="9" w:unhideWhenUsed="1" w:qFormat="1"/>
-    <w:lsdException w:name="heading 3" w:semiHidden="1" w:uiPriority="9" w:unhideWhenUsed="1" w:qFormat="1"/>
-    <w:lsdException w:name="heading 4" w:semiHidden="1" w:uiPriority="9" w:unhideWhenUsed="1" w:qFormat="1"/>
-    <w:lsdException w:name="heading 5" w:semiHidden="1" w:uiPriority="9" w:unhideWhenUsed="1" w:qFormat="1"/>
-    <w:lsdException w:name="heading 6" w:semiHidden="1" w:uiPriority="9" w:unhideWhenUsed="1" w:qFormat="1"/>
-    <w:lsdException w:name="heading 7" w:semiHidden="1" w:uiPriority="9" w:unhideWhenUsed="1" w:qFormat="1"/>
-    <w:lsdException w:name="heading 8" w:semiHidden="1" w:uiPriority="9" w:unhideWhenUsed="1" w:qFormat="1"/>
-    <w:lsdException w:name="heading 9" w:semiHidden="1" w:uiPriority="9" w:unhideWhenUsed="1" w:qFormat="1"/>
-    <w:lsdException w:name="index 1" w:semiHidden="1" w:unhideWhenUsed="1"/>
-    <w:lsdException w:name="index 2" w:semiHidden="1" w:unhideWhenUsed="1"/>
-    <w:lsdException w:name="index 3" w:semiHidden="1" w:unhideWhenUsed="1"/>
-    <w:lsdException w:name="index 4" w:semiHidden="1" w:unhideWhenUsed="1"/>
-    <w:lsdException w:name="index 5" w:semiHidden="1" w:unhideWhenUsed="1"/>
-    <w:lsdException w:name="index 6" w:semiHidden="1" w:unhideWhenUsed="1"/>
-    <w:lsdException w:name="index 7" w:semiHidden="1" w:unhideWhenUsed="1"/>
-    <w:lsdException w:name="index 8" w:semiHidden="1" w:unhideWhenUsed="1"/>
-    <w:lsdException w:name="index 9" w:semiHidden="1" w:unhideWhenUsed="1"/>
-    <w:lsdException w:name="toc 1" w:semiHidden="1" w:uiPriority="39" w:unhideWhenUsed="1"/>
-    <w:lsdException w:name="toc 2" w:semiHidden="1" w:uiPriority="39" w:unhideWhenUsed="1"/>
-    <w:lsdException w:name="toc 3" w:semiHidden="1" w:uiPriority="39" w:unhideWhenUsed="1"/>
-    <w:lsdException w:name="toc 4" w:semiHidden="1" w:uiPriority="39" w:unhideWhenUsed="1"/>
-    <w:lsdException w:name="toc 5" w:semiHidden="1" w:uiPriority="39" w:unhideWhenUsed="1"/>
-    <w:lsdException w:name="toc 6" w:semiHidden="1" w:uiPriority="39" w:unhideWhenUsed="1"/>
-    <w:lsdException w:name="toc 7" w:semiHidden="1" w:uiPriority="39" w:unhideWhenUsed="1"/>
-    <w:lsdException w:name="toc 8" w:semiHidden="1" w:uiPriority="39" w:unhideWhenUsed="1"/>
-    <w:lsdException w:name="toc 9" w:semiHidden="1" w:uiPriority="39" w:unhideWhenUsed="1"/>
-    <w:lsdException w:name="Normal Indent" w:semiHidden="1" w:unhideWhenUsed="1"/>
-    <w:lsdException w:name="footnote text" w:semiHidden="1" w:unhideWhenUsed="1"/>
-    <w:lsdException w:name="annotation text" w:semiHidden="1" w:unhideWhenUsed="1"/>
-    <w:lsdException w:name="header" w:semiHidden="1" w:unhideWhenUsed="1"/>
-    <w:lsdException w:name="footer" w:semiHidden="1" w:unhideWhenUsed="1"/>
-    <w:lsdException w:name="index heading" w:semiHidden="1" w:unhideWhenUsed="1"/>
-    <w:lsdException w:name="caption" w:semiHidden="1" w:uiPriority="35" w:unhideWhenUsed="1" w:qFormat="1"/>
-    <w:lsdException w:name="table of figures" w:semiHidden="1" w:unhideWhenUsed="1"/>
-    <w:lsdException w:name="envelope address" w:semiHidden="1" w:unhideWhenUsed="1"/>
-    <w:lsdException w:name="envelope return" w:semiHidden="1" w:unhideWhenUsed="1"/>
-    <w:lsdException w:name="footnote reference" w:semiHidden="1" w:unhideWhenUsed="1"/>
-    <w:lsdException w:name="annotation reference" w:semiHidden="1" w:unhideWhenUsed="1"/>
-    <w:lsdException w:name="line number" w:semiHidden="1" w:unhideWhenUsed="1"/>
-    <w:lsdException w:name="page number" w:semiHidden="1" w:unhideWhenUsed="1"/>
-    <w:lsdException w:name="endnote reference" w:semiHidden="1" w:unhideWhenUsed="1"/>
-    <w:lsdException w:name="endnote text" w:semiHidden="1" w:unhideWhenUsed="1"/>
-    <w:lsdException w:name="table of authorities" w:semiHidden="1" w:unhideWhenUsed="1"/>
-    <w:lsdException w:name="macro" w:semiHidden="1" w:unhideWhenUsed="1"/>
-    <w:lsdException w:name="toa heading" w:semiHidden="1" w:unhideWhenUsed="1"/>
-    <w:lsdException w:name="List" w:semiHidden="1" w:unhideWhenUsed="1"/>
-    <w:lsdException w:name="List Bullet" w:semiHidden="1" w:unhideWhenUsed="1"/>
-    <w:lsdException w:name="List Number" w:semiHidden="1" w:unhideWhenUsed="1"/>
-    <w:lsdException w:name="List 2" w:semiHidden="1" w:unhideWhenUsed="1"/>
-    <w:lsdException w:name="List 3" w:semiHidden="1" w:unhideWhenUsed="1"/>
-    <w:lsdException w:name="List 4" w:semiHidden="1" w:unhideWhenUsed="1"/>
-    <w:lsdException w:name="List 5" w:semiHidden="1" w:unhideWhenUsed="1"/>
-    <w:lsdException w:name="List Bullet 2" w:semiHidden="1" w:unhideWhenUsed="1"/>
-    <w:lsdException w:name="List Bullet 3" w:semiHidden="1" w:unhideWhenUsed="1"/>
-    <w:lsdException w:name="List Bullet 4" w:semiHidden="1" w:unhideWhenUsed="1"/>
-    <w:lsdException w:name="List Bullet 5" w:semiHidden="1" w:unhideWhenUsed="1"/>
-    <w:lsdException w:name="List Number 2" w:semiHidden="1" w:unhideWhenUsed="1"/>
-    <w:lsdException w:name="List Number 3" w:semiHidden="1" w:unhideWhenUsed="1"/>
-    <w:lsdException w:name="List Number 4" w:semiHidden="1" w:unhideWhenUsed="1"/>
-    <w:lsdException w:name="List Number 5" w:semiHidden="1" w:unhideWhenUsed="1"/>
-    <w:lsdException w:name="Title" w:uiPriority="10" w:qFormat="1"/>
-    <w:lsdException w:name="Closing" w:semiHidden="1" w:unhideWhenUsed="1"/>
-    <w:lsdException w:name="Signature" w:semiHidden="1" w:unhideWhenUsed="1"/>
-    <w:lsdException w:name="Default Paragraph Font" w:semiHidden="1" w:uiPriority="1" w:unhideWhenUsed="1"/>
-    <w:lsdException w:name="Body Text" w:semiHidden="1" w:unhideWhenUsed="1"/>
-    <w:lsdException w:name="Body Text Indent" w:semiHidden="1" w:unhideWhenUsed="1"/>
-    <w:lsdException w:name="List Continue" w:semiHidden="1" w:unhideWhenUsed="1"/>
-    <w:lsdException w:name="List Continue 2" w:semiHidden="1" w:unhideWhenUsed="1"/>
-    <w:lsdException w:name="List Continue 3" w:semiHidden="1" w:unhideWhenUsed="1"/>
-    <w:lsdException w:name="List Continue 4" w:semiHidden="1" w:unhideWhenUsed="1"/>
-    <w:lsdException w:name="List Continue 5" w:semiHidden="1" w:unhideWhenUsed="1"/>
-    <w:lsdException w:name="Message Header" w:semiHidden="1" w:unhideWhenUsed="1"/>
-    <w:lsdException w:name="Subtitle" w:uiPriority="11" w:qFormat="1"/>
-    <w:lsdException w:name="Salutation" w:semiHidden="1" w:unhideWhenUsed="1"/>
-    <w:lsdException w:name="Date" w:semiHidden="1" w:unhideWhenUsed="1"/>
-    <w:lsdException w:name="Body Text First Indent" w:semiHidden="1" w:unhideWhenUsed="1"/>
-    <w:lsdException w:name="Body Text First Indent 2" w:semiHidden="1" w:unhideWhenUsed="1"/>
-    <w:lsdException w:name="Note Heading" w:semiHidden="1" w:unhideWhenUsed="1"/>
-    <w:lsdException w:name="Body Text 2" w:semiHidden="1" w:unhideWhenUsed="1"/>
-    <w:lsdException w:name="Body Text 3" w:semiHidden="1" w:unhideWhenUsed="1"/>
-    <w:lsdException w:name="Body Text Indent 2" w:semiHidden="1" w:unhideWhenUsed="1"/>
-    <w:lsdException w:name="Body Text Indent 3" w:semiHidden="1" w:unhideWhenUsed="1"/>
-    <w:lsdException w:name="Block Text" w:semiHidden="1" w:unhideWhenUsed="1"/>
-    <w:lsdException w:name="Hyperlink" w:semiHidden="1" w:unhideWhenUsed="1"/>
-    <w:lsdException w:name="FollowedHyperlink" w:semiHidden="1" w:unhideWhenUsed="1"/>
-    <w:lsdException w:name="Strong" w:uiPriority="22" w:qFormat="1"/>
-    <w:lsdException w:name="Emphasis" w:uiPriority="20" w:qFormat="1"/>
-    <w:lsdException w:name="Document Map" w:semiHidden="1" w:unhideWhenUsed="1"/>
-    <w:lsdException w:name="Plain Text" w:semiHidden="1" w:unhideWhenUsed="1"/>
-    <w:lsdException w:name="E-mail Signature" w:semiHidden="1" w:unhideWhenUsed="1"/>
-    <w:lsdException w:name="HTML Top of Form" w:semiHidden="1" w:unhideWhenUsed="1"/>
-    <w:lsdException w:name="HTML Bottom of Form" w:semiHidden="1" w:unhideWhenUsed="1"/>
-    <w:lsdException w:name="Normal (Web)" w:semiHidden="1" w:unhideWhenUsed="1"/>
-    <w:lsdException w:name="HTML Acronym" w:semiHidden="1" w:unhideWhenUsed="1"/>
-    <w:lsdException w:name="HTML Address" w:semiHidden="1" w:unhideWhenUsed="1"/>
-    <w:lsdException w:name="HTML Cite" w:semiHidden="1" w:unhideWhenUsed="1"/>
-    <w:lsdException w:name="HTML Code" w:semiHidden="1" w:unhideWhenUsed="1"/>
-    <w:lsdException w:name="HTML Definition" w:semiHidden="1" w:unhideWhenUsed="1"/>
-    <w:lsdException w:name="HTML Keyboard" w:semiHidden="1" w:unhideWhenUsed="1"/>
-    <w:lsdException w:name="HTML Preformatted" w:semiHidden="1" w:unhideWhenUsed="1"/>
-    <w:lsdException w:name="HTML Sample" w:semiHidden="1" w:unhideWhenUsed="1"/>
-    <w:lsdException w:name="HTML Typewriter" w:semiHidden="1" w:unhideWhenUsed="1"/>
-    <w:lsdException w:name="HTML Variable" w:semiHidden="1" w:unhideWhenUsed="1"/>
-    <w:lsdException w:name="Normal Table" w:semiHidden="1" w:unhideWhenUsed="1"/>
-    <w:lsdException w:name="annotation subject" w:semiHidden="1" w:unhideWhenUsed="1"/>
-    <w:lsdException w:name="No List" w:semiHidden="1" w:unhideWhenUsed="1"/>
-    <w:lsdException w:name="Outline List 1" w:semiHidden="1" w:unhideWhenUsed="1"/>
-    <w:lsdException w:name="Outline List 2" w:semiHidden="1" w:unhideWhenUsed="1"/>
-    <w:lsdException w:name="Outline List 3" w:semiHidden="1" w:unhideWhenUsed="1"/>
-    <w:lsdException w:name="Table Simple 1" w:semiHidden="1" w:unhideWhenUsed="1"/>
-    <w:lsdException w:name="Table Simple 2" w:semiHidden="1" w:unhideWhenUsed="1"/>
-    <w:lsdException w:name="Table Simple 3" w:semiHidden="1" w:unhideWhenUsed="1"/>
-    <w:lsdException w:name="Table Classic 1" w:semiHidden="1" w:unhideWhenUsed="1"/>
-    <w:lsdException w:name="Table Classic 2" w:semiHidden="1" w:unhideWhenUsed="1"/>
-    <w:lsdException w:name="Table Classic 3" w:semiHidden="1" w:unhideWhenUsed="1"/>
-    <w:lsdException w:name="Table Classic 4" w:semiHidden="1" w:unhideWhenUsed="1"/>
-    <w:lsdException w:name="Table Colorful 1" w:semiHidden="1" w:unhideWhenUsed="1"/>
-    <w:lsdException w:name="Table Colorful 2" w:semiHidden="1" w:unhideWhenUsed="1"/>
-    <w:lsdException w:name="Table Colorful 3" w:semiHidden="1" w:unhideWhenUsed="1"/>
-    <w:lsdException w:name="Table Columns 1" w:semiHidden="1" w:unhideWhenUsed="1"/>
-    <w:lsdException w:name="Table Columns 2" w:semiHidden="1" w:unhideWhenUsed="1"/>
-    <w:lsdException w:name="Table Columns 3" w:semiHidden="1" w:unhideWhenUsed="1"/>
-    <w:lsdException w:name="Table Columns 4" w:semiHidden="1" w:unhideWhenUsed="1"/>
-    <w:lsdException w:name="Table Columns 5" w:semiHidden="1" w:unhideWhenUsed="1"/>
-    <w:lsdException w:name="Table Grid 1" w:semiHidden="1" w:unhideWhenUsed="1"/>
-    <w:lsdException w:name="Table Grid 2" w:semiHidden="1" w:unhideWhenUsed="1"/>
-    <w:lsdException w:name="Table Grid 3" w:semiHidden="1" w:unhideWhenUsed="1"/>
-    <w:lsdException w:name="Table Grid 4" w:semiHidden="1" w:unhideWhenUsed="1"/>
-    <w:lsdException w:name="Table Grid 5" w:semiHidden="1" w:unhideWhenUsed="1"/>
-    <w:lsdException w:name="Table Grid 6" w:semiHidden="1" w:unhideWhenUsed="1"/>
-    <w:lsdException w:name="Table Grid 7" w:semiHidden="1" w:unhideWhenUsed="1"/>
-    <w:lsdException w:name="Table Grid 8" w:semiHidden="1" w:unhideWhenUsed="1"/>
-    <w:lsdException w:name="Table List 1" w:semiHidden="1" w:unhideWhenUsed="1"/>
-    <w:lsdException w:name="Table List 2" w:semiHidden="1" w:unhideWhenUsed="1"/>
-    <w:lsdException w:name="Table List 3" w:semiHidden="1" w:unhideWhenUsed="1"/>
-    <w:lsdException w:name="Table List 4" w:semiHidden="1" w:unhideWhenUsed="1"/>
-    <w:lsdException w:name="Table List 5" w:semiHidden="1" w:unhideWhenUsed="1"/>
-    <w:lsdException w:name="Table List 6" w:semiHidden="1" w:unhideWhenUsed="1"/>
-    <w:lsdException w:name="Table List 7" w:semiHidden="1" w:unhideWhenUsed="1"/>
-    <w:lsdException w:name="Table List 8" w:semiHidden="1" w:unhideWhenUsed="1"/>
-    <w:lsdException w:name="Table 3D effects 1" w:semiHidden="1" w:unhideWhenUsed="1"/>
-    <w:lsdException w:name="Table 3D effects 2" w:semiHidden="1" w:unhideWhenUsed="1"/>
-    <w:lsdException w:name="Table 3D effects 3" w:semiHidden="1" w:unhideWhenUsed="1"/>
-    <w:lsdException w:name="Table Contemporary" w:semiHidden="1" w:unhideWhenUsed="1"/>
-    <w:lsdException w:name="Table Elegant" w:semiHidden="1" w:unhideWhenUsed="1"/>
-    <w:lsdException w:name="Table Professional" w:semiHidden="1" w:unhideWhenUsed="1"/>
-    <w:lsdException w:name="Table Subtle 1" w:semiHidden="1" w:unhideWhenUsed="1"/>
-    <w:lsdException w:name="Table Subtle 2" w:semiHidden="1" w:unhideWhenUsed="1"/>
-    <w:lsdException w:name="Table Web 1" w:semiHidden="1" w:unhideWhenUsed="1"/>
-    <w:lsdException w:name="Table Web 2" w:semiHidden="1" w:unhideWhenUsed="1"/>
-    <w:lsdException w:name="Table Web 3" w:semiHidden="1" w:unhideWhenUsed="1"/>
-    <w:lsdException w:name="Balloon Text" w:semiHidden="1" w:unhideWhenUsed="1"/>
-    <w:lsdException w:name="Table Grid" w:uiPriority="39"/>
-    <w:lsdException w:name="Table Theme" w:semiHidden="1" w:unhideWhenUsed="1"/>
-    <w:lsdException w:name="Note Level 1" w:semiHidden="1" w:unhideWhenUsed="1"/>
-    <w:lsdException w:name="Note Level 2" w:semiHidden="1" w:unhideWhenUsed="1"/>
-    <w:lsdException w:name="Note Level 3" w:semiHidden="1" w:unhideWhenUsed="1"/>
-    <w:lsdException w:name="Note Level 4" w:semiHidden="1" w:unhideWhenUsed="1"/>
-    <w:lsdException w:name="Note Level 5" w:semiHidden="1" w:unhideWhenUsed="1"/>
-    <w:lsdException w:name="Note Level 6" w:semiHidden="1" w:unhideWhenUsed="1"/>
-    <w:lsdException w:name="Note Level 7" w:semiHidden="1" w:unhideWhenUsed="1"/>
-    <w:lsdException w:name="Note Level 8" w:semiHidden="1" w:unhideWhenUsed="1"/>
-    <w:lsdException w:name="Note Level 9" w:semiHidden="1" w:unhideWhenUsed="1"/>
-    <w:lsdException w:name="Placeholder Text" w:semiHidden="1"/>
-    <w:lsdException w:name="No Spacing" w:uiPriority="1" w:qFormat="1"/>
-    <w:lsdException w:name="Light Shading" w:uiPriority="60"/>
-    <w:lsdException w:name="Light List" w:uiPriority="61"/>
-    <w:lsdException w:name="Light Grid" w:uiPriority="62"/>
-    <w:lsdException w:name="Medium Shading 1" w:uiPriority="63"/>
-    <w:lsdException w:name="Medium Shading 2" w:uiPriority="64"/>
-    <w:lsdException w:name="Medium List 1" w:uiPriority="65"/>
-    <w:lsdException w:name="Medium List 2" w:uiPriority="66"/>
-    <w:lsdException w:name="Medium Grid 1" w:uiPriority="67"/>
-    <w:lsdException w:name="Medium Grid 2" w:uiPriority="68"/>
-    <w:lsdException w:name="Medium Grid 3" w:uiPriority="69"/>
-    <w:lsdException w:name="Dark List" w:uiPriority="70"/>
-    <w:lsdException w:name="Colorful Shading" w:uiPriority="71"/>
-    <w:lsdException w:name="Colorful List" w:uiPriority="72"/>
-    <w:lsdException w:name="Colorful Grid" w:uiPriority="73"/>
-    <w:lsdException w:name="Light Shading Accent 1" w:uiPriority="60"/>
-    <w:lsdException w:name="Light List Accent 1" w:uiPriority="61"/>
-    <w:lsdException w:name="Light Grid Accent 1" w:uiPriority="62"/>
-    <w:lsdException w:name="Medium Shading 1 Accent 1" w:uiPriority="63"/>
-    <w:lsdException w:name="Medium Shading 2 Accent 1" w:uiPriority="64"/>
-    <w:lsdException w:name="Medium List 1 Accent 1" w:uiPriority="65"/>
-    <w:lsdException w:name="Revision" w:semiHidden="1"/>
-    <w:lsdException w:name="List Paragraph" w:uiPriority="34" w:qFormat="1"/>
-    <w:lsdException w:name="Quote" w:uiPriority="29" w:qFormat="1"/>
-    <w:lsdException w:name="Intense Quote" w:uiPriority="30" w:qFormat="1"/>
-    <w:lsdException w:name="Medium List 2 Accent 1" w:uiPriority="66"/>
-    <w:lsdException w:name="Medium Grid 1 Accent 1" w:uiPriority="67"/>
-    <w:lsdException w:name="Medium Grid 2 Accent 1" w:uiPriority="68"/>
-    <w:lsdException w:name="Medium Grid 3 Accent 1" w:uiPriority="69"/>
-    <w:lsdException w:name="Dark List Accent 1" w:uiPriority="70"/>
-    <w:lsdException w:name="Colorful Shading Accent 1" w:uiPriority="71"/>
-    <w:lsdException w:name="Colorful List Accent 1" w:uiPriority="72"/>
-    <w:lsdException w:name="Colorful Grid Accent 1" w:uiPriority="73"/>
-    <w:lsdException w:name="Light Shading Accent 2" w:uiPriority="60"/>
-    <w:lsdException w:name="Light List Accent 2" w:uiPriority="61"/>
-    <w:lsdException w:name="Light Grid Accent 2" w:uiPriority="62"/>
-    <w:lsdException w:name="Medium Shading 1 Accent 2" w:uiPriority="63"/>
-    <w:lsdException w:name="Medium Shading 2 Accent 2" w:uiPriority="64"/>
-    <w:lsdException w:name="Medium List 1 Accent 2" w:uiPriority="65"/>
-    <w:lsdException w:name="Medium List 2 Accent 2" w:uiPriority="66"/>
-    <w:lsdException w:name="Medium Grid 1 Accent 2" w:uiPriority="67"/>
-    <w:lsdException w:name="Medium Grid 2 Accent 2" w:uiPriority="68"/>
-    <w:lsdException w:name="Medium Grid 3 Accent 2" w:uiPriority="69"/>
-    <w:lsdException w:name="Dark List Accent 2" w:uiPriority="70"/>
-    <w:lsdException w:name="Colorful Shading Accent 2" w:uiPriority="71"/>
-    <w:lsdException w:name="Colorful List Accent 2" w:uiPriority="72"/>
-    <w:lsdException w:name="Colorful Grid Accent 2" w:uiPriority="73"/>
-    <w:lsdException w:name="Light Shading Accent 3" w:uiPriority="60"/>
-    <w:lsdException w:name="Light List Accent 3" w:uiPriority="61"/>
-    <w:lsdException w:name="Light Grid Accent 3" w:uiPriority="62"/>
-    <w:lsdException w:name="Medium Shading 1 Accent 3" w:uiPriority="63"/>
-    <w:lsdException w:name="Medium Shading 2 Accent 3" w:uiPriority="64"/>
-    <w:lsdException w:name="Medium List 1 Accent 3" w:uiPriority="65"/>
-    <w:lsdException w:name="Medium List 2 Accent 3" w:uiPriority="66"/>
-    <w:lsdException w:name="Medium Grid 1 Accent 3" w:uiPriority="67"/>
-    <w:lsdException w:name="Medium Grid 2 Accent 3" w:uiPriority="68"/>
-    <w:lsdException w:name="Medium Grid 3 Accent 3" w:uiPriority="69"/>
-    <w:lsdException w:name="Dark List Accent 3" w:uiPriority="70"/>
-    <w:lsdException w:name="Colorful Shading Accent 3" w:uiPriority="71"/>
-    <w:lsdException w:name="Colorful List Accent 3" w:uiPriority="72"/>
-    <w:lsdException w:name="Colorful Grid Accent 3" w:uiPriority="73"/>
-    <w:lsdException w:name="Light Shading Accent 4" w:uiPriority="60"/>
-    <w:lsdException w:name="Light List Accent 4" w:uiPriority="61"/>
-    <w:lsdException w:name="Light Grid Accent 4" w:uiPriority="62"/>
-    <w:lsdException w:name="Medium Shading 1 Accent 4" w:uiPriority="63"/>
-    <w:lsdException w:name="Medium Shading 2 Accent 4" w:uiPriority="64"/>
-    <w:lsdException w:name="Medium List 1 Accent 4" w:uiPriority="65"/>
-    <w:lsdException w:name="Medium List 2 Accent 4" w:uiPriority="66"/>
-    <w:lsdException w:name="Medium Grid 1 Accent 4" w:uiPriority="67"/>
-    <w:lsdException w:name="Medium Grid 2 Accent 4" w:uiPriority="68"/>
-    <w:lsdException w:name="Medium Grid 3 Accent 4" w:uiPriority="69"/>
-    <w:lsdException w:name="Dark List Accent 4" w:uiPriority="70"/>
-    <w:lsdException w:name="Colorful Shading Accent 4" w:uiPriority="71"/>
-    <w:lsdException w:name="Colorful List Accent 4" w:uiPriority="72"/>
-    <w:lsdException w:name="Colorful Grid Accent 4" w:uiPriority="73"/>
-    <w:lsdException w:name="Light Shading Accent 5" w:uiPriority="60"/>
-    <w:lsdException w:name="Light List Accent 5" w:uiPriority="61"/>
-    <w:lsdException w:name="Light Grid Accent 5" w:uiPriority="62"/>
-    <w:lsdException w:name="Medium Shading 1 Accent 5" w:uiPriority="63"/>
-    <w:lsdException w:name="Medium Shading 2 Accent 5" w:uiPriority="64"/>
-    <w:lsdException w:name="Medium List 1 Accent 5" w:uiPriority="65"/>
-    <w:lsdException w:name="Medium List 2 Accent 5" w:uiPriority="66"/>
-    <w:lsdException w:name="Medium Grid 1 Accent 5" w:uiPriority="67"/>
-    <w:lsdException w:name="Medium Grid 2 Accent 5" w:uiPriority="68"/>
-    <w:lsdException w:name="Medium Grid 3 Accent 5" w:uiPriority="69"/>
-    <w:lsdException w:name="Dark List Accent 5" w:uiPriority="70"/>
-    <w:lsdException w:name="Colorful Shading Accent 5" w:uiPriority="71"/>
-    <w:lsdException w:name="Colorful List Accent 5" w:uiPriority="72"/>
-    <w:lsdException w:name="Colorful Grid Accent 5" w:uiPriority="73"/>
-    <w:lsdException w:name="Light Shading Accent 6" w:uiPriority="60"/>
-    <w:lsdException w:name="Light List Accent 6" w:uiPriority="61"/>
-    <w:lsdException w:name="Light Grid Accent 6" w:uiPriority="62"/>
-    <w:lsdException w:name="Medium Shading 1 Accent 6" w:uiPriority="63"/>
-    <w:lsdException w:name="Medium Shading 2 Accent 6" w:uiPriority="64"/>
-    <w:lsdException w:name="Medium List 1 Accent 6" w:uiPriority="65"/>
-    <w:lsdException w:name="Medium List 2 Accent 6" w:uiPriority="66"/>
-    <w:lsdException w:name="Medium Grid 1 Accent 6" w:uiPriority="67"/>
-    <w:lsdException w:name="Medium Grid 2 Accent 6" w:uiPriority="68"/>
-    <w:lsdException w:name="Medium Grid 3 Accent 6" w:uiPriority="69"/>
-    <w:lsdException w:name="Dark List Accent 6" w:uiPriority="70"/>
-    <w:lsdException w:name="Colorful Shading Accent 6" w:uiPriority="71"/>
-    <w:lsdException w:name="Colorful List Accent 6" w:uiPriority="72"/>
-    <w:lsdException w:name="Colorful Grid Accent 6" w:uiPriority="73"/>
-    <w:lsdException w:name="Subtle Emphasis" w:uiPriority="19" w:qFormat="1"/>
-    <w:lsdException w:name="Intense Emphasis" w:uiPriority="21" w:qFormat="1"/>
-    <w:lsdException w:name="Subtle Reference" w:uiPriority="31" w:qFormat="1"/>
-    <w:lsdException w:name="Intense Reference" w:uiPriority="32" w:qFormat="1"/>
-    <w:lsdException w:name="Book Title" w:uiPriority="33" w:qFormat="1"/>
-    <w:lsdException w:name="Bibliography" w:semiHidden="1" w:uiPriority="37" w:unhideWhenUsed="1"/>
-    <w:lsdException w:name="TOC Heading" w:semiHidden="1" w:uiPriority="39" w:unhideWhenUsed="1" w:qFormat="1"/>
-    <w:lsdException w:name="Plain Table 1" w:uiPriority="41"/>
-    <w:lsdException w:name="Plain Table 2" w:uiPriority="42"/>
-    <w:lsdException w:name="Plain Table 3" w:uiPriority="43"/>
-    <w:lsdException w:name="Plain Table 4" w:uiPriority="44"/>
-    <w:lsdException w:name="Plain Table 5" w:uiPriority="45"/>
-    <w:lsdException w:name="Grid Table Light" w:uiPriority="40"/>
-    <w:lsdException w:name="Grid Table 1 Light" w:uiPriority="46"/>
-    <w:lsdException w:name="Grid Table 2" w:uiPriority="47"/>
-    <w:lsdException w:name="Grid Table 3" w:uiPriority="48"/>
-    <w:lsdException w:name="Grid Table 4" w:uiPriority="49"/>
-    <w:lsdException w:name="Grid Table 5 Dark" w:uiPriority="50"/>
-    <w:lsdException w:name="Grid Table 6 Colorful" w:uiPriority="51"/>
-    <w:lsdException w:name="Grid Table 7 Colorful" w:uiPriority="52"/>
-    <w:lsdException w:name="Grid Table 1 Light Accent 1" w:uiPriority="46"/>
-    <w:lsdException w:name="Grid Table 2 Accent 1" w:uiPriority="47"/>
-    <w:lsdException w:name="Grid Table 3 Accent 1" w:uiPriority="48"/>
-    <w:lsdException w:name="Grid Table 4 Accent 1" w:uiPriority="49"/>
-    <w:lsdException w:name="Grid Table 5 Dark Accent 1" w:uiPriority="50"/>
-    <w:lsdException w:name="Grid Table 6 Colorful Accent 1" w:uiPriority="51"/>
-    <w:lsdException w:name="Grid Table 7 Colorful Accent 1" w:uiPriority="52"/>
-    <w:lsdException w:name="Grid Table 1 Light Accent 2" w:uiPriority="46"/>
-    <w:lsdException w:name="Grid Table 2 Accent 2" w:uiPriority="47"/>
-    <w:lsdException w:name="Grid Table 3 Accent 2" w:uiPriority="48"/>
-    <w:lsdException w:name="Grid Table 4 Accent 2" w:uiPriority="49"/>
-    <w:lsdException w:name="Grid Table 5 Dark Accent 2" w:uiPriority="50"/>
-    <w:lsdException w:name="Grid Table 6 Colorful Accent 2" w:uiPriority="51"/>
-    <w:lsdException w:name="Grid Table 7 Colorful Accent 2" w:uiPriority="52"/>
-    <w:lsdException w:name="Grid Table 1 Light Accent 3" w:uiPriority="46"/>
-    <w:lsdException w:name="Grid Table 2 Accent 3" w:uiPriority="47"/>
-    <w:lsdException w:name="Grid Table 3 Accent 3" w:uiPriority="48"/>
-    <w:lsdException w:name="Grid Table 4 Accent 3" w:uiPriority="49"/>
-    <w:lsdException w:name="Grid Table 5 Dark Accent 3" w:uiPriority="50"/>
-    <w:lsdException w:name="Grid Table 6 Colorful Accent 3" w:uiPriority="51"/>
-    <w:lsdException w:name="Grid Table 7 Colorful Accent 3" w:uiPriority="52"/>
-    <w:lsdException w:name="Grid Table 1 Light Accent 4" w:uiPriority="46"/>
-    <w:lsdException w:name="Grid Table 2 Accent 4" w:uiPriority="47"/>
-    <w:lsdException w:name="Grid Table 3 Accent 4" w:uiPriority="48"/>
-    <w:lsdException w:name="Grid Table 4 Accent 4" w:uiPriority="49"/>
-    <w:lsdException w:name="Grid Table 5 Dark Accent 4" w:uiPriority="50"/>
-    <w:lsdException w:name="Grid Table 6 Colorful Accent 4" w:uiPriority="51"/>
-    <w:lsdException w:name="Grid Table 7 Colorful Accent 4" w:uiPriority="52"/>
-    <w:lsdException w:name="Grid Table 1 Light Accent 5" w:uiPriority="46"/>
-    <w:lsdException w:name="Grid Table 2 Accent 5" w:uiPriority="47"/>
-    <w:lsdException w:name="Grid Table 3 Accent 5" w:uiPriority="48"/>
-    <w:lsdException w:name="Grid Table 4 Accent 5" w:uiPriority="49"/>
-    <w:lsdException w:name="Grid Table 5 Dark Accent 5" w:uiPriority="50"/>
-    <w:lsdException w:name="Grid Table 6 Colorful Accent 5" w:uiPriority="51"/>
-    <w:lsdException w:name="Grid Table 7 Colorful Accent 5" w:uiPriority="52"/>
-    <w:lsdException w:name="Grid Table 1 Light Accent 6" w:uiPriority="46"/>
-    <w:lsdException w:name="Grid Table 2 Accent 6" w:uiPriority="47"/>
-    <w:lsdException w:name="Grid Table 3 Accent 6" w:uiPriority="48"/>
-    <w:lsdException w:name="Grid Table 4 Accent 6" w:uiPriority="49"/>
-    <w:lsdException w:name="Grid Table 5 Dark Accent 6" w:uiPriority="50"/>
-    <w:lsdException w:name="Grid Table 6 Colorful Accent 6" w:uiPriority="51"/>
-    <w:lsdException w:name="Grid Table 7 Colorful Accent 6" w:uiPriority="52"/>
-    <w:lsdException w:name="List Table 1 Light" w:uiPriority="46"/>
-    <w:lsdException w:name="List Table 2" w:uiPriority="47"/>
-    <w:lsdException w:name="List Table 3" w:uiPriority="48"/>
-    <w:lsdException w:name="List Table 4" w:uiPriority="49"/>
-    <w:lsdException w:name="List Table 5 Dark" w:uiPriority="50"/>
-    <w:lsdException w:name="List Table 6 Colorful" w:uiPriority="51"/>
-    <w:lsdException w:name="List Table 7 Colorful" w:uiPriority="52"/>
-    <w:lsdException w:name="List Table 1 Light Accent 1" w:uiPriority="46"/>
-    <w:lsdException w:name="List Table 2 Accent 1" w:uiPriority="47"/>
-    <w:lsdException w:name="List Table 3 Accent 1" w:uiPriority="48"/>
-    <w:lsdException w:name="List Table 4 Accent 1" w:uiPriority="49"/>
-    <w:lsdException w:name="List Table 5 Dark Accent 1" w:uiPriority="50"/>
-    <w:lsdException w:name="List Table 6 Colorful Accent 1" w:uiPriority="51"/>
-    <w:lsdException w:name="List Table 7 Colorful Accent 1" w:uiPriority="52"/>
-    <w:lsdException w:name="List Table 1 Light Accent 2" w:uiPriority="46"/>
-    <w:lsdException w:name="List Table 2 Accent 2" w:uiPriority="47"/>
-    <w:lsdException w:name="List Table 3 Accent 2" w:uiPriority="48"/>
-    <w:lsdException w:name="List Table 4 Accent 2" w:uiPriority="49"/>
-    <w:lsdException w:name="List Table 5 Dark Accent 2" w:uiPriority="50"/>
-    <w:lsdException w:name="List Table 6 Colorful Accent 2" w:uiPriority="51"/>
-    <w:lsdException w:name="List Table 7 Colorful Accent 2" w:uiPriority="52"/>
-    <w:lsdException w:name="List Table 1 Light Accent 3" w:uiPriority="46"/>
-    <w:lsdException w:name="List Table 2 Accent 3" w:uiPriority="47"/>
-    <w:lsdException w:name="List Table 3 Accent 3" w:uiPriority="48"/>
-    <w:lsdException w:name="List Table 4 Accent 3" w:uiPriority="49"/>
-    <w:lsdException w:name="List Table 5 Dark Accent 3" w:uiPriority="50"/>
-    <w:lsdException w:name="List Table 6 Colorful Accent 3" w:uiPriority="51"/>
-    <w:lsdException w:name="List Table 7 Colorful Accent 3" w:uiPriority="52"/>
-    <w:lsdException w:name="List Table 1 Light Accent 4" w:uiPriority="46"/>
-    <w:lsdException w:name="List Table 2 Accent 4" w:uiPriority="47"/>
-    <w:lsdException w:name="List Table 3 Accent 4" w:uiPriority="48"/>
-    <w:lsdException w:name="List Table 4 Accent 4" w:uiPriority="49"/>
-    <w:lsdException w:name="List Table 5 Dark Accent 4" w:uiPriority="50"/>
-    <w:lsdException w:name="List Table 6 Colorful Accent 4" w:uiPriority="51"/>
-    <w:lsdException w:name="List Table 7 Colorful Accent 4" w:uiPriority="52"/>
-    <w:lsdException w:name="List Table 1 Light Accent 5" w:uiPriority="46"/>
-    <w:lsdException w:name="List Table 2 Accent 5" w:uiPriority="47"/>
-    <w:lsdException w:name="List Table 3 Accent 5" w:uiPriority="48"/>
-    <w:lsdException w:name="List Table 4 Accent 5" w:uiPriority="49"/>
-    <w:lsdException w:name="List Table 5 Dark Accent 5" w:uiPriority="50"/>
-    <w:lsdException w:name="List Table 6 Colorful Accent 5" w:uiPriority="51"/>
-    <w:lsdException w:name="List Table 7 Colorful Accent 5" w:uiPriority="52"/>
-    <w:lsdException w:name="List Table 1 Light Accent 6" w:uiPriority="46"/>
-    <w:lsdException w:name="List Table 2 Accent 6" w:uiPriority="47"/>
-    <w:lsdException w:name="List Table 3 Accent 6" w:uiPriority="48"/>
-    <w:lsdException w:name="List Table 4 Accent 6" w:uiPriority="49"/>
-    <w:lsdException w:name="List Table 5 Dark Accent 6" w:uiPriority="50"/>
-    <w:lsdException w:name="List Table 6 Colorful Accent 6" w:uiPriority="51"/>
-    <w:lsdException w:name="List Table 7 Colorful Accent 6" w:uiPriority="52"/>
-    <w:lsdException w:name="Mention" w:semiHidden="1" w:unhideWhenUsed="1"/>
-  </w:latentStyles>
-  <w:style w:type="paragraph" w:default="1" w:styleId="Normal">
-    <w:name w:val="Normal"/>
-    <w:qFormat/>
-  </w:style>
-  <w:style w:type="character" w:default="1" w:styleId="Policepardfaut">
-    <w:name w:val="Default Paragraph Font"/>
-    <w:uiPriority w:val="1"/>
-    <w:semiHidden/>
-    <w:unhideWhenUsed/>
-  </w:style>
-  <w:style w:type="table" w:default="1" w:styleId="TableauNormal">
-    <w:name w:val="Normal Table"/>
-    <w:uiPriority w:val="99"/>
-    <w:semiHidden/>
-    <w:unhideWhenUsed/>
-    <w:tblPr>
-      <w:tblInd w:w="0" w:type="dxa"/>
-      <w:tblCellMar>
-        <w:top w:w="0" w:type="dxa"/>
-        <w:left w:w="108" w:type="dxa"/>
-        <w:bottom w:w="0" w:type="dxa"/>
-        <w:right w:w="108" w:type="dxa"/>
-      </w:tblCellMar>
-    </w:tblPr>
-  </w:style>
-  <w:style w:type="numbering" w:default="1" w:styleId="Aucuneliste">
-    <w:name w:val="No List"/>
-    <w:uiPriority w:val="99"/>
-    <w:semiHidden/>
-    <w:unhideWhenUsed/>
-  </w:style>
-  <w:style w:type="character" w:styleId="Textedelespacerserv">
-    <w:name w:val="Placeholder Text"/>
-    <w:basedOn w:val="Policepardfaut"/>
-    <w:uiPriority w:val="99"/>
-    <w:semiHidden/>
-    <w:rsid w:val="007B7D91"/>
-    <w:rPr>
-      <w:color w:val="808080"/>
-    </w:rPr>
-  </w:style>
-</w:styles>
-</file>
-
-<file path=word/glossary/webSettings.xml><?xml version="1.0" encoding="utf-8"?>
-<w:webSettings xmlns:mc="http://schemas.openxmlformats.org/markup-compatibility/2006" xmlns:r="http://schemas.openxmlformats.org/officeDocument/2006/relationships" xmlns:w="http://schemas.openxmlformats.org/wordprocessingml/2006/main" xmlns:w14="http://schemas.microsoft.com/office/word/2010/wordml" xmlns:w15="http://schemas.microsoft.com/office/word/2012/wordml" mc:Ignorable="w14 w15">
-  <w:allowPNG/>
-  <w:doNotSaveAsSingleFile/>
-  <w:pixelsPerInch w:val="96"/>
-</w:webSettings>
-</file>
-
 <file path=word/theme/theme1.xml><?xml version="1.0" encoding="utf-8"?>
 <a:theme xmlns:a="http://schemas.openxmlformats.org/drawingml/2006/main" name="Thème Office">
   <a:themeElements>
@@ -4127,7 +3741,7 @@
 </file>
 
 <file path=customXml/itemProps1.xml><?xml version="1.0" encoding="utf-8"?>
-<ds:datastoreItem xmlns:ds="http://schemas.openxmlformats.org/officeDocument/2006/customXml" ds:itemID="{74D975B3-28CB-494B-91AE-D7F6B5343BF9}">
+<ds:datastoreItem xmlns:ds="http://schemas.openxmlformats.org/officeDocument/2006/customXml" ds:itemID="{D2BD70BD-D8FD-42CF-BA2B-1757ABCF1FA5}">
   <ds:schemaRefs>
     <ds:schemaRef ds:uri="http://schemas.openxmlformats.org/officeDocument/2006/bibliography"/>
   </ds:schemaRefs>

</xml_diff>